<commit_message>
Add neptunkod my document
</commit_message>
<xml_diff>
--- a/Juhász_Balázs_Féléves_Feladat_Munkanapló.docx
+++ b/Juhász_Balázs_Féléves_Feladat_Munkanapló.docx
@@ -1,6 +1,6 @@
 
 <file path=word/document.xml><?xml version="1.0" encoding="utf-8"?>
-<w:document xmlns:wpc="http://schemas.microsoft.com/office/word/2010/wordprocessingCanvas" xmlns:cx="http://schemas.microsoft.com/office/drawing/2014/chartex" xmlns:cx1="http://schemas.microsoft.com/office/drawing/2015/9/8/chartex" xmlns:cx2="http://schemas.microsoft.com/office/drawing/2015/10/21/chartex" xmlns:cx3="http://schemas.microsoft.com/office/drawing/2016/5/9/chartex" xmlns:cx4="http://schemas.microsoft.com/office/drawing/2016/5/10/chartex" xmlns:cx5="http://schemas.microsoft.com/office/drawing/2016/5/11/chartex" xmlns:cx6="http://schemas.microsoft.com/office/drawing/2016/5/12/chartex" xmlns:cx7="http://schemas.microsoft.com/office/drawing/2016/5/13/chartex" xmlns:cx8="http://schemas.microsoft.com/office/drawing/2016/5/14/chartex" xmlns:mc="http://schemas.openxmlformats.org/markup-compatibility/2006" xmlns:aink="http://schemas.microsoft.com/office/drawing/2016/ink" xmlns:am3d="http://schemas.microsoft.com/office/drawing/2017/model3d" xmlns:o="urn:schemas-microsoft-com:office:office" xmlns:r="http://schemas.openxmlformats.org/officeDocument/2006/relationships" xmlns:m="http://schemas.openxmlformats.org/officeDocument/2006/math" xmlns:v="urn:schemas-microsoft-com:vml" xmlns:wp14="http://schemas.microsoft.com/office/word/2010/wordprocessingDrawing" xmlns:wp="http://schemas.openxmlformats.org/drawingml/2006/wordprocessingDrawing" xmlns:w10="urn:schemas-microsoft-com:office:word" xmlns:w="http://schemas.openxmlformats.org/wordprocessingml/2006/main" xmlns:w14="http://schemas.microsoft.com/office/word/2010/wordml" xmlns:w15="http://schemas.microsoft.com/office/word/2012/wordml" xmlns:w16cid="http://schemas.microsoft.com/office/word/2016/wordml/cid" xmlns:w16se="http://schemas.microsoft.com/office/word/2015/wordml/symex" xmlns:wpg="http://schemas.microsoft.com/office/word/2010/wordprocessingGroup" xmlns:wpi="http://schemas.microsoft.com/office/word/2010/wordprocessingInk" xmlns:wne="http://schemas.microsoft.com/office/word/2006/wordml" xmlns:wps="http://schemas.microsoft.com/office/word/2010/wordprocessingShape" mc:Ignorable="w14 w15 w16se w16cid wp14">
+<w:document xmlns:wpc="http://schemas.microsoft.com/office/word/2010/wordprocessingCanvas" xmlns:cx="http://schemas.microsoft.com/office/drawing/2014/chartex" xmlns:cx1="http://schemas.microsoft.com/office/drawing/2015/9/8/chartex" xmlns:cx2="http://schemas.microsoft.com/office/drawing/2015/10/21/chartex" xmlns:cx3="http://schemas.microsoft.com/office/drawing/2016/5/9/chartex" xmlns:cx4="http://schemas.microsoft.com/office/drawing/2016/5/10/chartex" xmlns:cx5="http://schemas.microsoft.com/office/drawing/2016/5/11/chartex" xmlns:cx6="http://schemas.microsoft.com/office/drawing/2016/5/12/chartex" xmlns:cx7="http://schemas.microsoft.com/office/drawing/2016/5/13/chartex" xmlns:cx8="http://schemas.microsoft.com/office/drawing/2016/5/14/chartex" xmlns:mc="http://schemas.openxmlformats.org/markup-compatibility/2006" xmlns:aink="http://schemas.microsoft.com/office/drawing/2016/ink" xmlns:am3d="http://schemas.microsoft.com/office/drawing/2017/model3d" xmlns:o="urn:schemas-microsoft-com:office:office" xmlns:oel="http://schemas.microsoft.com/office/2019/extlst" xmlns:r="http://schemas.openxmlformats.org/officeDocument/2006/relationships" xmlns:m="http://schemas.openxmlformats.org/officeDocument/2006/math" xmlns:v="urn:schemas-microsoft-com:vml" xmlns:wp14="http://schemas.microsoft.com/office/word/2010/wordprocessingDrawing" xmlns:wp="http://schemas.openxmlformats.org/drawingml/2006/wordprocessingDrawing" xmlns:w10="urn:schemas-microsoft-com:office:word" xmlns:w="http://schemas.openxmlformats.org/wordprocessingml/2006/main" xmlns:w14="http://schemas.microsoft.com/office/word/2010/wordml" xmlns:w15="http://schemas.microsoft.com/office/word/2012/wordml" xmlns:w16cex="http://schemas.microsoft.com/office/word/2018/wordml/cex" xmlns:w16cid="http://schemas.microsoft.com/office/word/2016/wordml/cid" xmlns:w16="http://schemas.microsoft.com/office/word/2018/wordml" xmlns:w16du="http://schemas.microsoft.com/office/word/2023/wordml/word16du" xmlns:w16sdtdh="http://schemas.microsoft.com/office/word/2020/wordml/sdtdatahash" xmlns:w16sdtfl="http://schemas.microsoft.com/office/word/2024/wordml/sdtformatlock" xmlns:w16se="http://schemas.microsoft.com/office/word/2015/wordml/symex" xmlns:wpg="http://schemas.microsoft.com/office/word/2010/wordprocessingGroup" xmlns:wpi="http://schemas.microsoft.com/office/word/2010/wordprocessingInk" xmlns:wne="http://schemas.microsoft.com/office/word/2006/wordml" xmlns:wps="http://schemas.microsoft.com/office/word/2010/wordprocessingShape" mc:Ignorable="w14 w15 w16se w16cid w16 w16cex w16sdtdh w16sdtfl w16du wp14">
   <w:body>
     <w:p>
       <w:pPr>
@@ -436,7 +436,7 @@
                     </pic:cNvPicPr>
                   </pic:nvPicPr>
                   <pic:blipFill>
-                    <a:blip r:embed="rId5">
+                    <a:blip r:embed="rId7">
                       <a:extLst>
                         <a:ext uri="{28A0092B-C50C-407E-A947-70E740481C1C}">
                           <a14:useLocalDpi xmlns:a14="http://schemas.microsoft.com/office/drawing/2010/main" val="0"/>
@@ -518,20 +518,29 @@
         </w:rPr>
         <w:t>OrszagID</w:t>
       </w:r>
+      <w:proofErr w:type="spellEnd"/>
       <w:r>
         <w:rPr>
           <w:rFonts w:ascii="Times New Roman" w:hAnsi="Times New Roman" w:cs="Times New Roman"/>
           <w:shd w:val="clear" w:color="auto" w:fill="FFFFFF" w:themeFill="background1"/>
         </w:rPr>
-        <w:t>, OrszagNe</w:t>
-      </w:r>
-      <w:proofErr w:type="spellEnd"/>
+        <w:t xml:space="preserve">, </w:t>
+      </w:r>
+      <w:proofErr w:type="spellStart"/>
       <w:r>
         <w:rPr>
           <w:rFonts w:ascii="Times New Roman" w:hAnsi="Times New Roman" w:cs="Times New Roman"/>
           <w:shd w:val="clear" w:color="auto" w:fill="FFFFFF" w:themeFill="background1"/>
         </w:rPr>
-        <w:t xml:space="preserve">v, </w:t>
+        <w:t>OrszagNev</w:t>
+      </w:r>
+      <w:proofErr w:type="spellEnd"/>
+      <w:r>
+        <w:rPr>
+          <w:rFonts w:ascii="Times New Roman" w:hAnsi="Times New Roman" w:cs="Times New Roman"/>
+          <w:shd w:val="clear" w:color="auto" w:fill="FFFFFF" w:themeFill="background1"/>
+        </w:rPr>
+        <w:t xml:space="preserve">, </w:t>
       </w:r>
       <w:proofErr w:type="spellStart"/>
       <w:r>
@@ -863,53 +872,39 @@
           <w:rFonts w:ascii="Times New Roman" w:hAnsi="Times New Roman" w:cs="Times New Roman"/>
           <w:shd w:val="clear" w:color="auto" w:fill="FFFFFF" w:themeFill="background1"/>
         </w:rPr>
-        <w:t>, Korok,</w:t>
-      </w:r>
+        <w:t xml:space="preserve">, Korok, </w:t>
+      </w:r>
+      <w:proofErr w:type="spellStart"/>
       <w:r>
         <w:rPr>
           <w:rFonts w:ascii="Times New Roman" w:hAnsi="Times New Roman" w:cs="Times New Roman"/>
           <w:shd w:val="clear" w:color="auto" w:fill="FFFFFF" w:themeFill="background1"/>
         </w:rPr>
-        <w:t xml:space="preserve"> </w:t>
-      </w:r>
-      <w:proofErr w:type="spellStart"/>
+        <w:t>JatekosA</w:t>
+      </w:r>
+      <w:proofErr w:type="spellEnd"/>
       <w:r>
         <w:rPr>
           <w:rFonts w:ascii="Times New Roman" w:hAnsi="Times New Roman" w:cs="Times New Roman"/>
           <w:shd w:val="clear" w:color="auto" w:fill="FFFFFF" w:themeFill="background1"/>
         </w:rPr>
-        <w:t>JatekosA</w:t>
-      </w:r>
-      <w:proofErr w:type="spellEnd"/>
+        <w:t xml:space="preserve">, </w:t>
+      </w:r>
+      <w:proofErr w:type="spellStart"/>
       <w:r>
         <w:rPr>
           <w:rFonts w:ascii="Times New Roman" w:hAnsi="Times New Roman" w:cs="Times New Roman"/>
           <w:shd w:val="clear" w:color="auto" w:fill="FFFFFF" w:themeFill="background1"/>
         </w:rPr>
+        <w:t>JatekosB</w:t>
+      </w:r>
+      <w:proofErr w:type="spellEnd"/>
+      <w:r>
+        <w:rPr>
+          <w:rFonts w:ascii="Times New Roman" w:hAnsi="Times New Roman" w:cs="Times New Roman"/>
+          <w:shd w:val="clear" w:color="auto" w:fill="FFFFFF" w:themeFill="background1"/>
+        </w:rPr>
         <w:t xml:space="preserve">, </w:t>
-      </w:r>
-      <w:proofErr w:type="spellStart"/>
-      <w:r>
-        <w:rPr>
-          <w:rFonts w:ascii="Times New Roman" w:hAnsi="Times New Roman" w:cs="Times New Roman"/>
-          <w:shd w:val="clear" w:color="auto" w:fill="FFFFFF" w:themeFill="background1"/>
-        </w:rPr>
-        <w:t>JatekosB</w:t>
-      </w:r>
-      <w:proofErr w:type="spellEnd"/>
-      <w:r>
-        <w:rPr>
-          <w:rFonts w:ascii="Times New Roman" w:hAnsi="Times New Roman" w:cs="Times New Roman"/>
-          <w:shd w:val="clear" w:color="auto" w:fill="FFFFFF" w:themeFill="background1"/>
-        </w:rPr>
-        <w:t>,</w:t>
-      </w:r>
-      <w:r>
-        <w:rPr>
-          <w:rFonts w:ascii="Times New Roman" w:hAnsi="Times New Roman" w:cs="Times New Roman"/>
-          <w:shd w:val="clear" w:color="auto" w:fill="FFFFFF" w:themeFill="background1"/>
-        </w:rPr>
-        <w:t xml:space="preserve"> </w:t>
       </w:r>
       <w:proofErr w:type="spellStart"/>
       <w:r>
@@ -1263,6 +1258,9 @@
     <w:p/>
     <w:p>
       <w:r>
+        <w:rPr>
+          <w:noProof/>
+        </w:rPr>
         <w:drawing>
           <wp:inline distT="0" distB="0" distL="0" distR="0" wp14:anchorId="7C4CC1AA" wp14:editId="2B71949D">
             <wp:extent cx="5760720" cy="2580640"/>
@@ -1279,7 +1277,7 @@
                     <pic:cNvPicPr/>
                   </pic:nvPicPr>
                   <pic:blipFill>
-                    <a:blip r:embed="rId6"/>
+                    <a:blip r:embed="rId8"/>
                     <a:stretch>
                       <a:fillRect/>
                     </a:stretch>
@@ -14744,195 +14742,14 @@
         </w:rPr>
       </w:pPr>
       <w:r>
+        <w:rPr>
+          <w:noProof/>
+        </w:rPr>
         <w:drawing>
           <wp:inline distT="0" distB="0" distL="0" distR="0" wp14:anchorId="4B23A3CD" wp14:editId="2206B724">
             <wp:extent cx="5760720" cy="925195"/>
             <wp:effectExtent l="0" t="0" r="0" b="8255"/>
             <wp:docPr id="1" name="Kép 1"/>
-            <wp:cNvGraphicFramePr>
-              <a:graphicFrameLocks xmlns:a="http://schemas.openxmlformats.org/drawingml/2006/main" noChangeAspect="1"/>
-            </wp:cNvGraphicFramePr>
-            <a:graphic xmlns:a="http://schemas.openxmlformats.org/drawingml/2006/main">
-              <a:graphicData uri="http://schemas.openxmlformats.org/drawingml/2006/picture">
-                <pic:pic xmlns:pic="http://schemas.openxmlformats.org/drawingml/2006/picture">
-                  <pic:nvPicPr>
-                    <pic:cNvPr id="1" name=""/>
-                    <pic:cNvPicPr/>
-                  </pic:nvPicPr>
-                  <pic:blipFill>
-                    <a:blip r:embed="rId7"/>
-                    <a:stretch>
-                      <a:fillRect/>
-                    </a:stretch>
-                  </pic:blipFill>
-                  <pic:spPr>
-                    <a:xfrm>
-                      <a:off x="0" y="0"/>
-                      <a:ext cx="5760720" cy="925195"/>
-                    </a:xfrm>
-                    <a:prstGeom prst="rect">
-                      <a:avLst/>
-                    </a:prstGeom>
-                  </pic:spPr>
-                </pic:pic>
-              </a:graphicData>
-            </a:graphic>
-          </wp:inline>
-        </w:drawing>
-      </w:r>
-    </w:p>
-    <w:p>
-      <w:pPr>
-        <w:pStyle w:val="HTML-kntformzott"/>
-        <w:wordWrap w:val="0"/>
-        <w:spacing w:line="360" w:lineRule="auto"/>
-        <w:rPr>
-          <w:rFonts w:ascii="Times New Roman" w:hAnsi="Times New Roman" w:cs="Times New Roman"/>
-          <w:sz w:val="22"/>
-          <w:szCs w:val="22"/>
-        </w:rPr>
-      </w:pPr>
-    </w:p>
-    <w:p>
-      <w:pPr>
-        <w:pStyle w:val="HTML-kntformzott"/>
-        <w:wordWrap w:val="0"/>
-        <w:spacing w:line="360" w:lineRule="auto"/>
-        <w:rPr>
-          <w:rFonts w:ascii="Times New Roman" w:hAnsi="Times New Roman" w:cs="Times New Roman"/>
-          <w:b/>
-          <w:sz w:val="22"/>
-          <w:szCs w:val="22"/>
-        </w:rPr>
-      </w:pPr>
-      <w:r>
-        <w:rPr>
-          <w:rFonts w:ascii="Times New Roman" w:hAnsi="Times New Roman" w:cs="Times New Roman"/>
-          <w:b/>
-          <w:sz w:val="22"/>
-          <w:szCs w:val="22"/>
-        </w:rPr>
-        <w:t>2)</w:t>
-      </w:r>
-      <w:r>
-        <w:rPr>
-          <w:rFonts w:ascii="Times New Roman" w:hAnsi="Times New Roman" w:cs="Times New Roman"/>
-          <w:b/>
-          <w:sz w:val="22"/>
-          <w:szCs w:val="22"/>
-        </w:rPr>
-        <w:t xml:space="preserve">  Játékosok nevei és ranglistája</w:t>
-      </w:r>
-    </w:p>
-    <w:p>
-      <w:pPr>
-        <w:pStyle w:val="HTML-kntformzott"/>
-        <w:wordWrap w:val="0"/>
-        <w:spacing w:line="360" w:lineRule="auto"/>
-        <w:rPr>
-          <w:rFonts w:ascii="Times New Roman" w:hAnsi="Times New Roman" w:cs="Times New Roman"/>
-          <w:sz w:val="22"/>
-          <w:szCs w:val="22"/>
-        </w:rPr>
-      </w:pPr>
-      <w:r>
-        <w:drawing>
-          <wp:inline distT="0" distB="0" distL="0" distR="0" wp14:anchorId="33C4227D" wp14:editId="066BE536">
-            <wp:extent cx="3752850" cy="2505075"/>
-            <wp:effectExtent l="0" t="0" r="0" b="9525"/>
-            <wp:docPr id="4" name="Kép 4"/>
-            <wp:cNvGraphicFramePr>
-              <a:graphicFrameLocks xmlns:a="http://schemas.openxmlformats.org/drawingml/2006/main" noChangeAspect="1"/>
-            </wp:cNvGraphicFramePr>
-            <a:graphic xmlns:a="http://schemas.openxmlformats.org/drawingml/2006/main">
-              <a:graphicData uri="http://schemas.openxmlformats.org/drawingml/2006/picture">
-                <pic:pic xmlns:pic="http://schemas.openxmlformats.org/drawingml/2006/picture">
-                  <pic:nvPicPr>
-                    <pic:cNvPr id="1" name=""/>
-                    <pic:cNvPicPr/>
-                  </pic:nvPicPr>
-                  <pic:blipFill>
-                    <a:blip r:embed="rId8"/>
-                    <a:stretch>
-                      <a:fillRect/>
-                    </a:stretch>
-                  </pic:blipFill>
-                  <pic:spPr>
-                    <a:xfrm>
-                      <a:off x="0" y="0"/>
-                      <a:ext cx="3752850" cy="2505075"/>
-                    </a:xfrm>
-                    <a:prstGeom prst="rect">
-                      <a:avLst/>
-                    </a:prstGeom>
-                  </pic:spPr>
-                </pic:pic>
-              </a:graphicData>
-            </a:graphic>
-          </wp:inline>
-        </w:drawing>
-      </w:r>
-    </w:p>
-    <w:p>
-      <w:pPr>
-        <w:pStyle w:val="HTML-kntformzott"/>
-        <w:wordWrap w:val="0"/>
-        <w:spacing w:line="360" w:lineRule="auto"/>
-        <w:rPr>
-          <w:rFonts w:ascii="Times New Roman" w:hAnsi="Times New Roman" w:cs="Times New Roman"/>
-          <w:sz w:val="22"/>
-          <w:szCs w:val="22"/>
-        </w:rPr>
-      </w:pPr>
-    </w:p>
-    <w:p>
-      <w:pPr>
-        <w:pStyle w:val="HTML-kntformzott"/>
-        <w:wordWrap w:val="0"/>
-        <w:spacing w:line="360" w:lineRule="auto"/>
-        <w:rPr>
-          <w:rFonts w:ascii="Times New Roman" w:hAnsi="Times New Roman" w:cs="Times New Roman"/>
-          <w:b/>
-          <w:sz w:val="22"/>
-          <w:szCs w:val="22"/>
-        </w:rPr>
-      </w:pPr>
-      <w:r>
-        <w:rPr>
-          <w:rFonts w:ascii="Times New Roman" w:hAnsi="Times New Roman" w:cs="Times New Roman"/>
-          <w:b/>
-          <w:sz w:val="22"/>
-          <w:szCs w:val="22"/>
-        </w:rPr>
-        <w:t>3)</w:t>
-      </w:r>
-      <w:r>
-        <w:rPr>
-          <w:rFonts w:ascii="Times New Roman" w:hAnsi="Times New Roman" w:cs="Times New Roman"/>
-          <w:b/>
-          <w:sz w:val="22"/>
-          <w:szCs w:val="22"/>
-        </w:rPr>
-        <w:t xml:space="preserve">  Játékosok országaival együtt</w:t>
-      </w:r>
-    </w:p>
-    <w:p>
-      <w:pPr>
-        <w:pStyle w:val="HTML-kntformzott"/>
-        <w:wordWrap w:val="0"/>
-        <w:spacing w:line="360" w:lineRule="auto"/>
-        <w:rPr>
-          <w:rFonts w:ascii="Times New Roman" w:hAnsi="Times New Roman" w:cs="Times New Roman"/>
-          <w:sz w:val="22"/>
-          <w:szCs w:val="22"/>
-        </w:rPr>
-      </w:pPr>
-      <w:r>
-        <w:drawing>
-          <wp:inline distT="0" distB="0" distL="0" distR="0" wp14:anchorId="6443B90F" wp14:editId="151F54CF">
-            <wp:extent cx="4248150" cy="2486025"/>
-            <wp:effectExtent l="0" t="0" r="0" b="9525"/>
-            <wp:docPr id="5" name="Kép 5"/>
             <wp:cNvGraphicFramePr>
               <a:graphicFrameLocks xmlns:a="http://schemas.openxmlformats.org/drawingml/2006/main" noChangeAspect="1"/>
             </wp:cNvGraphicFramePr>
@@ -14952,7 +14769,7 @@
                   <pic:spPr>
                     <a:xfrm>
                       <a:off x="0" y="0"/>
-                      <a:ext cx="4248150" cy="2486025"/>
+                      <a:ext cx="5760720" cy="925195"/>
                     </a:xfrm>
                     <a:prstGeom prst="rect">
                       <a:avLst/>
@@ -14967,49 +14784,15 @@
     </w:p>
     <w:p>
       <w:pPr>
-        <w:rPr>
-          <w:rFonts w:ascii="Times New Roman" w:eastAsia="Times New Roman" w:hAnsi="Times New Roman" w:cs="Times New Roman"/>
-          <w:lang w:eastAsia="hu-HU"/>
-        </w:rPr>
-      </w:pPr>
-      <w:r>
-        <w:rPr>
-          <w:rFonts w:ascii="Times New Roman" w:hAnsi="Times New Roman" w:cs="Times New Roman"/>
-        </w:rPr>
-        <w:br w:type="page"/>
-      </w:r>
-    </w:p>
-    <w:p>
-      <w:pPr>
         <w:pStyle w:val="HTML-kntformzott"/>
         <w:wordWrap w:val="0"/>
         <w:spacing w:line="360" w:lineRule="auto"/>
         <w:rPr>
           <w:rFonts w:ascii="Times New Roman" w:hAnsi="Times New Roman" w:cs="Times New Roman"/>
-          <w:b/>
-          <w:sz w:val="22"/>
-          <w:szCs w:val="22"/>
-        </w:rPr>
-      </w:pPr>
-      <w:r>
-        <w:rPr>
-          <w:rFonts w:ascii="Times New Roman" w:hAnsi="Times New Roman" w:cs="Times New Roman"/>
-          <w:b/>
-          <w:sz w:val="22"/>
-          <w:szCs w:val="22"/>
-        </w:rPr>
-        <w:lastRenderedPageBreak/>
-        <w:t>4)</w:t>
-      </w:r>
-      <w:r>
-        <w:rPr>
-          <w:rFonts w:ascii="Times New Roman" w:hAnsi="Times New Roman" w:cs="Times New Roman"/>
-          <w:b/>
-          <w:sz w:val="22"/>
-          <w:szCs w:val="22"/>
-        </w:rPr>
-        <w:t xml:space="preserve">  Összes játékos és nyilaik</w:t>
-      </w:r>
+          <w:sz w:val="22"/>
+          <w:szCs w:val="22"/>
+        </w:rPr>
+      </w:pPr>
     </w:p>
     <w:p>
       <w:pPr>
@@ -15025,13 +14808,43 @@
       </w:pPr>
       <w:r>
         <w:rPr>
+          <w:rFonts w:ascii="Times New Roman" w:hAnsi="Times New Roman" w:cs="Times New Roman"/>
+          <w:b/>
+          <w:sz w:val="22"/>
+          <w:szCs w:val="22"/>
+        </w:rPr>
+        <w:t>2)</w:t>
+      </w:r>
+      <w:r>
+        <w:rPr>
+          <w:rFonts w:ascii="Times New Roman" w:hAnsi="Times New Roman" w:cs="Times New Roman"/>
+          <w:b/>
+          <w:sz w:val="22"/>
+          <w:szCs w:val="22"/>
+        </w:rPr>
+        <w:t xml:space="preserve">  Játékosok nevei és ranglistája</w:t>
+      </w:r>
+    </w:p>
+    <w:p>
+      <w:pPr>
+        <w:pStyle w:val="HTML-kntformzott"/>
+        <w:wordWrap w:val="0"/>
+        <w:spacing w:line="360" w:lineRule="auto"/>
+        <w:rPr>
+          <w:rFonts w:ascii="Times New Roman" w:hAnsi="Times New Roman" w:cs="Times New Roman"/>
+          <w:sz w:val="22"/>
+          <w:szCs w:val="22"/>
+        </w:rPr>
+      </w:pPr>
+      <w:r>
+        <w:rPr>
           <w:noProof/>
         </w:rPr>
         <w:drawing>
-          <wp:inline distT="0" distB="0" distL="0" distR="0" wp14:anchorId="7B324001" wp14:editId="51CE6ECF">
-            <wp:extent cx="4610100" cy="2771775"/>
+          <wp:inline distT="0" distB="0" distL="0" distR="0" wp14:anchorId="33C4227D" wp14:editId="066BE536">
+            <wp:extent cx="3752850" cy="2505075"/>
             <wp:effectExtent l="0" t="0" r="0" b="9525"/>
-            <wp:docPr id="6" name="Kép 6"/>
+            <wp:docPr id="4" name="Kép 4"/>
             <wp:cNvGraphicFramePr>
               <a:graphicFrameLocks xmlns:a="http://schemas.openxmlformats.org/drawingml/2006/main" noChangeAspect="1"/>
             </wp:cNvGraphicFramePr>
@@ -15051,7 +14864,7 @@
                   <pic:spPr>
                     <a:xfrm>
                       <a:off x="0" y="0"/>
-                      <a:ext cx="4610100" cy="2771775"/>
+                      <a:ext cx="3752850" cy="2505075"/>
                     </a:xfrm>
                     <a:prstGeom prst="rect">
                       <a:avLst/>
@@ -15071,7 +14884,6 @@
         <w:spacing w:line="360" w:lineRule="auto"/>
         <w:rPr>
           <w:rFonts w:ascii="Times New Roman" w:hAnsi="Times New Roman" w:cs="Times New Roman"/>
-          <w:b/>
           <w:sz w:val="22"/>
           <w:szCs w:val="22"/>
         </w:rPr>
@@ -15096,45 +14908,16 @@
           <w:sz w:val="22"/>
           <w:szCs w:val="22"/>
         </w:rPr>
-        <w:t>5)</w:t>
-      </w:r>
-      <w:r>
-        <w:rPr>
-          <w:rFonts w:ascii="Times New Roman" w:hAnsi="Times New Roman" w:cs="Times New Roman"/>
-          <w:b/>
-          <w:sz w:val="22"/>
-          <w:szCs w:val="22"/>
-        </w:rPr>
-        <w:t xml:space="preserve">  </w:t>
-      </w:r>
-      <w:proofErr w:type="spellStart"/>
-      <w:r>
-        <w:rPr>
-          <w:rFonts w:ascii="Times New Roman" w:hAnsi="Times New Roman" w:cs="Times New Roman"/>
-          <w:b/>
-          <w:sz w:val="22"/>
-          <w:szCs w:val="22"/>
-        </w:rPr>
-        <w:t>Országonkénti</w:t>
-      </w:r>
-      <w:proofErr w:type="spellEnd"/>
-      <w:r>
-        <w:rPr>
-          <w:rFonts w:ascii="Times New Roman" w:hAnsi="Times New Roman" w:cs="Times New Roman"/>
-          <w:b/>
-          <w:sz w:val="22"/>
-          <w:szCs w:val="22"/>
-        </w:rPr>
-        <w:t xml:space="preserve"> </w:t>
-      </w:r>
-      <w:r>
-        <w:rPr>
-          <w:rFonts w:ascii="Times New Roman" w:hAnsi="Times New Roman" w:cs="Times New Roman"/>
-          <w:b/>
-          <w:sz w:val="22"/>
-          <w:szCs w:val="22"/>
-        </w:rPr>
-        <w:t>játékosok száma</w:t>
+        <w:t>3)</w:t>
+      </w:r>
+      <w:r>
+        <w:rPr>
+          <w:rFonts w:ascii="Times New Roman" w:hAnsi="Times New Roman" w:cs="Times New Roman"/>
+          <w:b/>
+          <w:sz w:val="22"/>
+          <w:szCs w:val="22"/>
+        </w:rPr>
+        <w:t xml:space="preserve">  Játékosok országaival együtt</w:t>
       </w:r>
     </w:p>
     <w:p>
@@ -15144,7 +14927,6 @@
         <w:spacing w:line="360" w:lineRule="auto"/>
         <w:rPr>
           <w:rFonts w:ascii="Times New Roman" w:hAnsi="Times New Roman" w:cs="Times New Roman"/>
-          <w:b/>
           <w:sz w:val="22"/>
           <w:szCs w:val="22"/>
         </w:rPr>
@@ -15154,10 +14936,10 @@
           <w:noProof/>
         </w:rPr>
         <w:drawing>
-          <wp:inline distT="0" distB="0" distL="0" distR="0" wp14:anchorId="5019C0EE" wp14:editId="070B39BD">
-            <wp:extent cx="4981575" cy="2638425"/>
-            <wp:effectExtent l="0" t="0" r="9525" b="9525"/>
-            <wp:docPr id="7" name="Kép 7"/>
+          <wp:inline distT="0" distB="0" distL="0" distR="0" wp14:anchorId="6443B90F" wp14:editId="151F54CF">
+            <wp:extent cx="4248150" cy="2486025"/>
+            <wp:effectExtent l="0" t="0" r="0" b="9525"/>
+            <wp:docPr id="5" name="Kép 5"/>
             <wp:cNvGraphicFramePr>
               <a:graphicFrameLocks xmlns:a="http://schemas.openxmlformats.org/drawingml/2006/main" noChangeAspect="1"/>
             </wp:cNvGraphicFramePr>
@@ -15177,7 +14959,7 @@
                   <pic:spPr>
                     <a:xfrm>
                       <a:off x="0" y="0"/>
-                      <a:ext cx="4981575" cy="2638425"/>
+                      <a:ext cx="4248150" cy="2486025"/>
                     </a:xfrm>
                     <a:prstGeom prst="rect">
                       <a:avLst/>
@@ -15192,6 +14974,20 @@
     </w:p>
     <w:p>
       <w:pPr>
+        <w:rPr>
+          <w:rFonts w:ascii="Times New Roman" w:eastAsia="Times New Roman" w:hAnsi="Times New Roman" w:cs="Times New Roman"/>
+          <w:lang w:eastAsia="hu-HU"/>
+        </w:rPr>
+      </w:pPr>
+      <w:r>
+        <w:rPr>
+          <w:rFonts w:ascii="Times New Roman" w:hAnsi="Times New Roman" w:cs="Times New Roman"/>
+        </w:rPr>
+        <w:br w:type="page"/>
+      </w:r>
+    </w:p>
+    <w:p>
+      <w:pPr>
         <w:pStyle w:val="HTML-kntformzott"/>
         <w:wordWrap w:val="0"/>
         <w:spacing w:line="360" w:lineRule="auto"/>
@@ -15202,6 +14998,25 @@
           <w:szCs w:val="22"/>
         </w:rPr>
       </w:pPr>
+      <w:r>
+        <w:rPr>
+          <w:rFonts w:ascii="Times New Roman" w:hAnsi="Times New Roman" w:cs="Times New Roman"/>
+          <w:b/>
+          <w:sz w:val="22"/>
+          <w:szCs w:val="22"/>
+        </w:rPr>
+        <w:lastRenderedPageBreak/>
+        <w:t>4)</w:t>
+      </w:r>
+      <w:r>
+        <w:rPr>
+          <w:rFonts w:ascii="Times New Roman" w:hAnsi="Times New Roman" w:cs="Times New Roman"/>
+          <w:b/>
+          <w:sz w:val="22"/>
+          <w:szCs w:val="22"/>
+        </w:rPr>
+        <w:t xml:space="preserve">  Összes játékos és nyilaik</w:t>
+      </w:r>
     </w:p>
     <w:p>
       <w:pPr>
@@ -15217,41 +15032,13 @@
       </w:pPr>
       <w:r>
         <w:rPr>
-          <w:rFonts w:ascii="Times New Roman" w:hAnsi="Times New Roman" w:cs="Times New Roman"/>
-          <w:b/>
-          <w:sz w:val="22"/>
-          <w:szCs w:val="22"/>
-        </w:rPr>
-        <w:t>6)</w:t>
-      </w:r>
-      <w:r>
-        <w:rPr>
-          <w:rFonts w:ascii="Times New Roman" w:hAnsi="Times New Roman" w:cs="Times New Roman"/>
-          <w:b/>
-          <w:sz w:val="22"/>
-          <w:szCs w:val="22"/>
-        </w:rPr>
-        <w:t xml:space="preserve">  Top 5 legjobb ranglistás játékos</w:t>
-      </w:r>
-    </w:p>
-    <w:p>
-      <w:pPr>
-        <w:pStyle w:val="HTML-kntformzott"/>
-        <w:wordWrap w:val="0"/>
-        <w:spacing w:line="360" w:lineRule="auto"/>
-        <w:rPr>
-          <w:rFonts w:ascii="Times New Roman" w:hAnsi="Times New Roman" w:cs="Times New Roman"/>
-          <w:b/>
-          <w:sz w:val="22"/>
-          <w:szCs w:val="22"/>
-        </w:rPr>
-      </w:pPr>
-      <w:r>
+          <w:noProof/>
+        </w:rPr>
         <w:drawing>
-          <wp:inline distT="0" distB="0" distL="0" distR="0" wp14:anchorId="0B1F5792" wp14:editId="4C6F3176">
-            <wp:extent cx="3781425" cy="1990725"/>
-            <wp:effectExtent l="0" t="0" r="9525" b="9525"/>
-            <wp:docPr id="8" name="Kép 8"/>
+          <wp:inline distT="0" distB="0" distL="0" distR="0" wp14:anchorId="7B324001" wp14:editId="51CE6ECF">
+            <wp:extent cx="4610100" cy="2771775"/>
+            <wp:effectExtent l="0" t="0" r="0" b="9525"/>
+            <wp:docPr id="6" name="Kép 6"/>
             <wp:cNvGraphicFramePr>
               <a:graphicFrameLocks xmlns:a="http://schemas.openxmlformats.org/drawingml/2006/main" noChangeAspect="1"/>
             </wp:cNvGraphicFramePr>
@@ -15271,7 +15058,7 @@
                   <pic:spPr>
                     <a:xfrm>
                       <a:off x="0" y="0"/>
-                      <a:ext cx="3781425" cy="1990725"/>
+                      <a:ext cx="4610100" cy="2771775"/>
                     </a:xfrm>
                     <a:prstGeom prst="rect">
                       <a:avLst/>
@@ -15286,40 +15073,98 @@
     </w:p>
     <w:p>
       <w:pPr>
-        <w:rPr>
-          <w:rFonts w:ascii="Times New Roman" w:hAnsi="Times New Roman" w:cs="Times New Roman"/>
-          <w:b/>
-        </w:rPr>
-      </w:pPr>
-      <w:r>
-        <w:rPr>
-          <w:rFonts w:ascii="Times New Roman" w:hAnsi="Times New Roman" w:cs="Times New Roman"/>
-          <w:b/>
-        </w:rPr>
-        <w:lastRenderedPageBreak/>
-        <w:t>7)</w:t>
-      </w:r>
-      <w:r>
-        <w:rPr>
-          <w:rFonts w:ascii="Times New Roman" w:hAnsi="Times New Roman" w:cs="Times New Roman"/>
-          <w:b/>
-        </w:rPr>
-        <w:t xml:space="preserve">  Átlagosnál jobb ranglistájú játékosok</w:t>
-      </w:r>
-    </w:p>
-    <w:p>
-      <w:pPr>
-        <w:rPr>
-          <w:rFonts w:ascii="Times New Roman" w:hAnsi="Times New Roman" w:cs="Times New Roman"/>
-          <w:b/>
-        </w:rPr>
-      </w:pPr>
-      <w:r>
+        <w:pStyle w:val="HTML-kntformzott"/>
+        <w:wordWrap w:val="0"/>
+        <w:spacing w:line="360" w:lineRule="auto"/>
+        <w:rPr>
+          <w:rFonts w:ascii="Times New Roman" w:hAnsi="Times New Roman" w:cs="Times New Roman"/>
+          <w:b/>
+          <w:sz w:val="22"/>
+          <w:szCs w:val="22"/>
+        </w:rPr>
+      </w:pPr>
+    </w:p>
+    <w:p>
+      <w:pPr>
+        <w:pStyle w:val="HTML-kntformzott"/>
+        <w:wordWrap w:val="0"/>
+        <w:spacing w:line="360" w:lineRule="auto"/>
+        <w:rPr>
+          <w:rFonts w:ascii="Times New Roman" w:hAnsi="Times New Roman" w:cs="Times New Roman"/>
+          <w:b/>
+          <w:sz w:val="22"/>
+          <w:szCs w:val="22"/>
+        </w:rPr>
+      </w:pPr>
+      <w:r>
+        <w:rPr>
+          <w:rFonts w:ascii="Times New Roman" w:hAnsi="Times New Roman" w:cs="Times New Roman"/>
+          <w:b/>
+          <w:sz w:val="22"/>
+          <w:szCs w:val="22"/>
+        </w:rPr>
+        <w:t>5)</w:t>
+      </w:r>
+      <w:r>
+        <w:rPr>
+          <w:rFonts w:ascii="Times New Roman" w:hAnsi="Times New Roman" w:cs="Times New Roman"/>
+          <w:b/>
+          <w:sz w:val="22"/>
+          <w:szCs w:val="22"/>
+        </w:rPr>
+        <w:t xml:space="preserve">  </w:t>
+      </w:r>
+      <w:proofErr w:type="spellStart"/>
+      <w:r>
+        <w:rPr>
+          <w:rFonts w:ascii="Times New Roman" w:hAnsi="Times New Roman" w:cs="Times New Roman"/>
+          <w:b/>
+          <w:sz w:val="22"/>
+          <w:szCs w:val="22"/>
+        </w:rPr>
+        <w:t>Országonkénti</w:t>
+      </w:r>
+      <w:proofErr w:type="spellEnd"/>
+      <w:r>
+        <w:rPr>
+          <w:rFonts w:ascii="Times New Roman" w:hAnsi="Times New Roman" w:cs="Times New Roman"/>
+          <w:b/>
+          <w:sz w:val="22"/>
+          <w:szCs w:val="22"/>
+        </w:rPr>
+        <w:t xml:space="preserve"> </w:t>
+      </w:r>
+      <w:r>
+        <w:rPr>
+          <w:rFonts w:ascii="Times New Roman" w:hAnsi="Times New Roman" w:cs="Times New Roman"/>
+          <w:b/>
+          <w:sz w:val="22"/>
+          <w:szCs w:val="22"/>
+        </w:rPr>
+        <w:t>játékosok száma</w:t>
+      </w:r>
+    </w:p>
+    <w:p>
+      <w:pPr>
+        <w:pStyle w:val="HTML-kntformzott"/>
+        <w:wordWrap w:val="0"/>
+        <w:spacing w:line="360" w:lineRule="auto"/>
+        <w:rPr>
+          <w:rFonts w:ascii="Times New Roman" w:hAnsi="Times New Roman" w:cs="Times New Roman"/>
+          <w:b/>
+          <w:sz w:val="22"/>
+          <w:szCs w:val="22"/>
+        </w:rPr>
+      </w:pPr>
+      <w:r>
+        <w:rPr>
+          <w:noProof/>
+        </w:rPr>
         <w:drawing>
-          <wp:inline distT="0" distB="0" distL="0" distR="0" wp14:anchorId="397760E4" wp14:editId="33CCDC20">
-            <wp:extent cx="4905375" cy="1724025"/>
+          <wp:inline distT="0" distB="0" distL="0" distR="0" wp14:anchorId="5019C0EE" wp14:editId="070B39BD">
+            <wp:extent cx="4981575" cy="2638425"/>
             <wp:effectExtent l="0" t="0" r="9525" b="9525"/>
-            <wp:docPr id="9" name="Kép 9"/>
+            <wp:docPr id="7" name="Kép 7"/>
             <wp:cNvGraphicFramePr>
               <a:graphicFrameLocks xmlns:a="http://schemas.openxmlformats.org/drawingml/2006/main" noChangeAspect="1"/>
             </wp:cNvGraphicFramePr>
@@ -15339,7 +15184,7 @@
                   <pic:spPr>
                     <a:xfrm>
                       <a:off x="0" y="0"/>
-                      <a:ext cx="4905375" cy="1724025"/>
+                      <a:ext cx="4981575" cy="2638425"/>
                     </a:xfrm>
                     <a:prstGeom prst="rect">
                       <a:avLst/>
@@ -15354,47 +15199,69 @@
     </w:p>
     <w:p>
       <w:pPr>
-        <w:rPr>
-          <w:rFonts w:ascii="Times New Roman" w:hAnsi="Times New Roman" w:cs="Times New Roman"/>
-          <w:b/>
-        </w:rPr>
-      </w:pPr>
-    </w:p>
-    <w:p>
-      <w:pPr>
-        <w:rPr>
-          <w:rFonts w:ascii="Times New Roman" w:hAnsi="Times New Roman" w:cs="Times New Roman"/>
-          <w:b/>
-        </w:rPr>
-      </w:pPr>
-      <w:r>
-        <w:rPr>
-          <w:rFonts w:ascii="Times New Roman" w:hAnsi="Times New Roman" w:cs="Times New Roman"/>
-          <w:b/>
-        </w:rPr>
-        <w:t>8)</w:t>
-      </w:r>
-      <w:r>
-        <w:rPr>
-          <w:rFonts w:ascii="Times New Roman" w:hAnsi="Times New Roman" w:cs="Times New Roman"/>
-          <w:b/>
-        </w:rPr>
-        <w:t xml:space="preserve">  Versenyek, ahol 1-nél több mérkőzés volt</w:t>
-      </w:r>
-    </w:p>
-    <w:p>
-      <w:pPr>
-        <w:rPr>
-          <w:rFonts w:ascii="Times New Roman" w:hAnsi="Times New Roman" w:cs="Times New Roman"/>
-          <w:b/>
-        </w:rPr>
-      </w:pPr>
-      <w:r>
+        <w:pStyle w:val="HTML-kntformzott"/>
+        <w:wordWrap w:val="0"/>
+        <w:spacing w:line="360" w:lineRule="auto"/>
+        <w:rPr>
+          <w:rFonts w:ascii="Times New Roman" w:hAnsi="Times New Roman" w:cs="Times New Roman"/>
+          <w:b/>
+          <w:sz w:val="22"/>
+          <w:szCs w:val="22"/>
+        </w:rPr>
+      </w:pPr>
+    </w:p>
+    <w:p>
+      <w:pPr>
+        <w:pStyle w:val="HTML-kntformzott"/>
+        <w:wordWrap w:val="0"/>
+        <w:spacing w:line="360" w:lineRule="auto"/>
+        <w:rPr>
+          <w:rFonts w:ascii="Times New Roman" w:hAnsi="Times New Roman" w:cs="Times New Roman"/>
+          <w:b/>
+          <w:sz w:val="22"/>
+          <w:szCs w:val="22"/>
+        </w:rPr>
+      </w:pPr>
+      <w:r>
+        <w:rPr>
+          <w:rFonts w:ascii="Times New Roman" w:hAnsi="Times New Roman" w:cs="Times New Roman"/>
+          <w:b/>
+          <w:sz w:val="22"/>
+          <w:szCs w:val="22"/>
+        </w:rPr>
+        <w:t>6)</w:t>
+      </w:r>
+      <w:r>
+        <w:rPr>
+          <w:rFonts w:ascii="Times New Roman" w:hAnsi="Times New Roman" w:cs="Times New Roman"/>
+          <w:b/>
+          <w:sz w:val="22"/>
+          <w:szCs w:val="22"/>
+        </w:rPr>
+        <w:t xml:space="preserve">  Top 5 legjobb ranglistás játékos</w:t>
+      </w:r>
+    </w:p>
+    <w:p>
+      <w:pPr>
+        <w:pStyle w:val="HTML-kntformzott"/>
+        <w:wordWrap w:val="0"/>
+        <w:spacing w:line="360" w:lineRule="auto"/>
+        <w:rPr>
+          <w:rFonts w:ascii="Times New Roman" w:hAnsi="Times New Roman" w:cs="Times New Roman"/>
+          <w:b/>
+          <w:sz w:val="22"/>
+          <w:szCs w:val="22"/>
+        </w:rPr>
+      </w:pPr>
+      <w:r>
+        <w:rPr>
+          <w:noProof/>
+        </w:rPr>
         <w:drawing>
-          <wp:inline distT="0" distB="0" distL="0" distR="0" wp14:anchorId="5017ABC5" wp14:editId="37258AEB">
-            <wp:extent cx="4667250" cy="2009775"/>
-            <wp:effectExtent l="0" t="0" r="0" b="9525"/>
-            <wp:docPr id="10" name="Kép 10"/>
+          <wp:inline distT="0" distB="0" distL="0" distR="0" wp14:anchorId="0B1F5792" wp14:editId="4C6F3176">
+            <wp:extent cx="3781425" cy="1990725"/>
+            <wp:effectExtent l="0" t="0" r="9525" b="9525"/>
+            <wp:docPr id="8" name="Kép 8"/>
             <wp:cNvGraphicFramePr>
               <a:graphicFrameLocks xmlns:a="http://schemas.openxmlformats.org/drawingml/2006/main" noChangeAspect="1"/>
             </wp:cNvGraphicFramePr>
@@ -15414,7 +15281,7 @@
                   <pic:spPr>
                     <a:xfrm>
                       <a:off x="0" y="0"/>
-                      <a:ext cx="4667250" cy="2009775"/>
+                      <a:ext cx="3781425" cy="1990725"/>
                     </a:xfrm>
                     <a:prstGeom prst="rect">
                       <a:avLst/>
@@ -15434,42 +15301,38 @@
           <w:b/>
         </w:rPr>
       </w:pPr>
-    </w:p>
-    <w:p>
-      <w:pPr>
-        <w:rPr>
-          <w:rFonts w:ascii="Times New Roman" w:hAnsi="Times New Roman" w:cs="Times New Roman"/>
-          <w:b/>
-        </w:rPr>
-      </w:pPr>
-      <w:r>
-        <w:rPr>
-          <w:rFonts w:ascii="Times New Roman" w:hAnsi="Times New Roman" w:cs="Times New Roman"/>
-          <w:b/>
-        </w:rPr>
-        <w:t>9)</w:t>
-      </w:r>
-      <w:r>
-        <w:rPr>
-          <w:rFonts w:ascii="Times New Roman" w:hAnsi="Times New Roman" w:cs="Times New Roman"/>
-          <w:b/>
-        </w:rPr>
-        <w:t xml:space="preserve">  Mérkőzések részletes adatai</w:t>
-      </w:r>
-    </w:p>
-    <w:p>
-      <w:pPr>
-        <w:rPr>
-          <w:rFonts w:ascii="Times New Roman" w:hAnsi="Times New Roman" w:cs="Times New Roman"/>
-          <w:b/>
-        </w:rPr>
-      </w:pPr>
-      <w:r>
+      <w:r>
+        <w:rPr>
+          <w:rFonts w:ascii="Times New Roman" w:hAnsi="Times New Roman" w:cs="Times New Roman"/>
+          <w:b/>
+        </w:rPr>
+        <w:lastRenderedPageBreak/>
+        <w:t>7)</w:t>
+      </w:r>
+      <w:r>
+        <w:rPr>
+          <w:rFonts w:ascii="Times New Roman" w:hAnsi="Times New Roman" w:cs="Times New Roman"/>
+          <w:b/>
+        </w:rPr>
+        <w:t xml:space="preserve">  Átlagosnál jobb ranglistájú játékosok</w:t>
+      </w:r>
+    </w:p>
+    <w:p>
+      <w:pPr>
+        <w:rPr>
+          <w:rFonts w:ascii="Times New Roman" w:hAnsi="Times New Roman" w:cs="Times New Roman"/>
+          <w:b/>
+        </w:rPr>
+      </w:pPr>
+      <w:r>
+        <w:rPr>
+          <w:noProof/>
+        </w:rPr>
         <w:drawing>
-          <wp:inline distT="0" distB="0" distL="0" distR="0" wp14:anchorId="672870FD" wp14:editId="624EE57C">
-            <wp:extent cx="5760720" cy="3136265"/>
-            <wp:effectExtent l="0" t="0" r="0" b="6985"/>
-            <wp:docPr id="11" name="Kép 11"/>
+          <wp:inline distT="0" distB="0" distL="0" distR="0" wp14:anchorId="397760E4" wp14:editId="33CCDC20">
+            <wp:extent cx="4905375" cy="1724025"/>
+            <wp:effectExtent l="0" t="0" r="9525" b="9525"/>
+            <wp:docPr id="9" name="Kép 9"/>
             <wp:cNvGraphicFramePr>
               <a:graphicFrameLocks xmlns:a="http://schemas.openxmlformats.org/drawingml/2006/main" noChangeAspect="1"/>
             </wp:cNvGraphicFramePr>
@@ -15489,7 +15352,7 @@
                   <pic:spPr>
                     <a:xfrm>
                       <a:off x="0" y="0"/>
-                      <a:ext cx="5760720" cy="3136265"/>
+                      <a:ext cx="4905375" cy="1724025"/>
                     </a:xfrm>
                     <a:prstGeom prst="rect">
                       <a:avLst/>
@@ -15509,59 +15372,45 @@
           <w:b/>
         </w:rPr>
       </w:pPr>
-      <w:r>
-        <w:rPr>
-          <w:rFonts w:ascii="Times New Roman" w:hAnsi="Times New Roman" w:cs="Times New Roman"/>
-          <w:b/>
-        </w:rPr>
-        <w:br w:type="page"/>
-      </w:r>
-    </w:p>
-    <w:p>
-      <w:pPr>
-        <w:rPr>
-          <w:rFonts w:ascii="Times New Roman" w:hAnsi="Times New Roman" w:cs="Times New Roman"/>
-          <w:b/>
-        </w:rPr>
-      </w:pPr>
-      <w:r>
-        <w:rPr>
-          <w:rFonts w:ascii="Times New Roman" w:hAnsi="Times New Roman" w:cs="Times New Roman"/>
-          <w:b/>
-        </w:rPr>
-        <w:lastRenderedPageBreak/>
-        <w:t>10)</w:t>
-      </w:r>
-      <w:r>
-        <w:rPr>
-          <w:rFonts w:ascii="Times New Roman" w:hAnsi="Times New Roman" w:cs="Times New Roman"/>
-          <w:b/>
-        </w:rPr>
-        <w:t xml:space="preserve">  2024-es versenyek és </w:t>
-      </w:r>
-      <w:proofErr w:type="spellStart"/>
-      <w:r>
-        <w:rPr>
-          <w:rFonts w:ascii="Times New Roman" w:hAnsi="Times New Roman" w:cs="Times New Roman"/>
-          <w:b/>
-        </w:rPr>
-        <w:t>emailjeik</w:t>
-      </w:r>
-      <w:proofErr w:type="spellEnd"/>
-    </w:p>
-    <w:p>
-      <w:pPr>
-        <w:rPr>
-          <w:rFonts w:ascii="Times New Roman" w:hAnsi="Times New Roman" w:cs="Times New Roman"/>
-          <w:b/>
-        </w:rPr>
-      </w:pPr>
-      <w:r>
+    </w:p>
+    <w:p>
+      <w:pPr>
+        <w:rPr>
+          <w:rFonts w:ascii="Times New Roman" w:hAnsi="Times New Roman" w:cs="Times New Roman"/>
+          <w:b/>
+        </w:rPr>
+      </w:pPr>
+      <w:r>
+        <w:rPr>
+          <w:rFonts w:ascii="Times New Roman" w:hAnsi="Times New Roman" w:cs="Times New Roman"/>
+          <w:b/>
+        </w:rPr>
+        <w:t>8)</w:t>
+      </w:r>
+      <w:r>
+        <w:rPr>
+          <w:rFonts w:ascii="Times New Roman" w:hAnsi="Times New Roman" w:cs="Times New Roman"/>
+          <w:b/>
+        </w:rPr>
+        <w:t xml:space="preserve">  Versenyek, ahol 1-nél több mérkőzés volt</w:t>
+      </w:r>
+    </w:p>
+    <w:p>
+      <w:pPr>
+        <w:rPr>
+          <w:rFonts w:ascii="Times New Roman" w:hAnsi="Times New Roman" w:cs="Times New Roman"/>
+          <w:b/>
+        </w:rPr>
+      </w:pPr>
+      <w:r>
+        <w:rPr>
+          <w:noProof/>
+        </w:rPr>
         <w:drawing>
-          <wp:inline distT="0" distB="0" distL="0" distR="0" wp14:anchorId="50A829C0" wp14:editId="6F2FA7B1">
-            <wp:extent cx="5760720" cy="1953895"/>
-            <wp:effectExtent l="0" t="0" r="0" b="8255"/>
-            <wp:docPr id="12" name="Kép 12"/>
+          <wp:inline distT="0" distB="0" distL="0" distR="0" wp14:anchorId="5017ABC5" wp14:editId="37258AEB">
+            <wp:extent cx="4667250" cy="2009775"/>
+            <wp:effectExtent l="0" t="0" r="0" b="9525"/>
+            <wp:docPr id="10" name="Kép 10"/>
             <wp:cNvGraphicFramePr>
               <a:graphicFrameLocks xmlns:a="http://schemas.openxmlformats.org/drawingml/2006/main" noChangeAspect="1"/>
             </wp:cNvGraphicFramePr>
@@ -15581,7 +15430,7 @@
                   <pic:spPr>
                     <a:xfrm>
                       <a:off x="0" y="0"/>
-                      <a:ext cx="5760720" cy="1953895"/>
+                      <a:ext cx="4667250" cy="2009775"/>
                     </a:xfrm>
                     <a:prstGeom prst="rect">
                       <a:avLst/>
@@ -15614,38 +15463,32 @@
           <w:rFonts w:ascii="Times New Roman" w:hAnsi="Times New Roman" w:cs="Times New Roman"/>
           <w:b/>
         </w:rPr>
-        <w:t>11)</w:t>
-      </w:r>
-      <w:r>
-        <w:rPr>
-          <w:rFonts w:ascii="Times New Roman" w:hAnsi="Times New Roman" w:cs="Times New Roman"/>
-          <w:b/>
-        </w:rPr>
-        <w:t xml:space="preserve">  Ranglista sorrend </w:t>
-      </w:r>
-      <w:proofErr w:type="spellStart"/>
-      <w:r>
-        <w:rPr>
-          <w:rFonts w:ascii="Times New Roman" w:hAnsi="Times New Roman" w:cs="Times New Roman"/>
-          <w:b/>
-        </w:rPr>
-        <w:t>országonként</w:t>
-      </w:r>
-      <w:proofErr w:type="spellEnd"/>
-    </w:p>
-    <w:p>
-      <w:pPr>
-        <w:rPr>
-          <w:rFonts w:ascii="Times New Roman" w:hAnsi="Times New Roman" w:cs="Times New Roman"/>
-          <w:b/>
-        </w:rPr>
-      </w:pPr>
-      <w:r>
+        <w:t>9)</w:t>
+      </w:r>
+      <w:r>
+        <w:rPr>
+          <w:rFonts w:ascii="Times New Roman" w:hAnsi="Times New Roman" w:cs="Times New Roman"/>
+          <w:b/>
+        </w:rPr>
+        <w:t xml:space="preserve">  Mérkőzések részletes adatai</w:t>
+      </w:r>
+    </w:p>
+    <w:p>
+      <w:pPr>
+        <w:rPr>
+          <w:rFonts w:ascii="Times New Roman" w:hAnsi="Times New Roman" w:cs="Times New Roman"/>
+          <w:b/>
+        </w:rPr>
+      </w:pPr>
+      <w:r>
+        <w:rPr>
+          <w:noProof/>
+        </w:rPr>
         <w:drawing>
-          <wp:inline distT="0" distB="0" distL="0" distR="0" wp14:anchorId="2753FC69" wp14:editId="427A69ED">
-            <wp:extent cx="5760720" cy="2759710"/>
-            <wp:effectExtent l="0" t="0" r="0" b="2540"/>
-            <wp:docPr id="13" name="Kép 13"/>
+          <wp:inline distT="0" distB="0" distL="0" distR="0" wp14:anchorId="672870FD" wp14:editId="624EE57C">
+            <wp:extent cx="5760720" cy="3136265"/>
+            <wp:effectExtent l="0" t="0" r="0" b="6985"/>
+            <wp:docPr id="11" name="Kép 11"/>
             <wp:cNvGraphicFramePr>
               <a:graphicFrameLocks xmlns:a="http://schemas.openxmlformats.org/drawingml/2006/main" noChangeAspect="1"/>
             </wp:cNvGraphicFramePr>
@@ -15665,7 +15508,7 @@
                   <pic:spPr>
                     <a:xfrm>
                       <a:off x="0" y="0"/>
-                      <a:ext cx="5760720" cy="2759710"/>
+                      <a:ext cx="5760720" cy="3136265"/>
                     </a:xfrm>
                     <a:prstGeom prst="rect">
                       <a:avLst/>
@@ -15706,45 +15549,41 @@
           <w:b/>
         </w:rPr>
         <w:lastRenderedPageBreak/>
-        <w:t>12)</w:t>
-      </w:r>
-      <w:r>
-        <w:rPr>
-          <w:rFonts w:ascii="Times New Roman" w:hAnsi="Times New Roman" w:cs="Times New Roman"/>
-          <w:b/>
-        </w:rPr>
-        <w:t xml:space="preserve">  </w:t>
-      </w:r>
-      <w:proofErr w:type="spellStart"/>
-      <w:r>
-        <w:rPr>
-          <w:rFonts w:ascii="Times New Roman" w:hAnsi="Times New Roman" w:cs="Times New Roman"/>
-          <w:b/>
-        </w:rPr>
-        <w:t>Márkánkénti</w:t>
-      </w:r>
-      <w:proofErr w:type="spellEnd"/>
-      <w:r>
-        <w:rPr>
-          <w:rFonts w:ascii="Times New Roman" w:hAnsi="Times New Roman" w:cs="Times New Roman"/>
-          <w:b/>
-        </w:rPr>
-        <w:t xml:space="preserve"> átlag súly</w:t>
-      </w:r>
-    </w:p>
-    <w:p>
-      <w:pPr>
-        <w:rPr>
-          <w:rFonts w:ascii="Times New Roman" w:hAnsi="Times New Roman" w:cs="Times New Roman"/>
-          <w:b/>
-        </w:rPr>
-      </w:pPr>
-      <w:r>
+        <w:t>10)</w:t>
+      </w:r>
+      <w:r>
+        <w:rPr>
+          <w:rFonts w:ascii="Times New Roman" w:hAnsi="Times New Roman" w:cs="Times New Roman"/>
+          <w:b/>
+        </w:rPr>
+        <w:t xml:space="preserve">  2024-es versenyek és </w:t>
+      </w:r>
+      <w:proofErr w:type="spellStart"/>
+      <w:r>
+        <w:rPr>
+          <w:rFonts w:ascii="Times New Roman" w:hAnsi="Times New Roman" w:cs="Times New Roman"/>
+          <w:b/>
+        </w:rPr>
+        <w:t>emailjeik</w:t>
+      </w:r>
+      <w:proofErr w:type="spellEnd"/>
+    </w:p>
+    <w:p>
+      <w:pPr>
+        <w:rPr>
+          <w:rFonts w:ascii="Times New Roman" w:hAnsi="Times New Roman" w:cs="Times New Roman"/>
+          <w:b/>
+        </w:rPr>
+      </w:pPr>
+      <w:r>
+        <w:rPr>
+          <w:noProof/>
+        </w:rPr>
         <w:drawing>
-          <wp:inline distT="0" distB="0" distL="0" distR="0" wp14:anchorId="23E52F05" wp14:editId="2A49A0E5">
-            <wp:extent cx="2819400" cy="2647950"/>
-            <wp:effectExtent l="0" t="0" r="0" b="0"/>
-            <wp:docPr id="14" name="Kép 14"/>
+          <wp:inline distT="0" distB="0" distL="0" distR="0" wp14:anchorId="50A829C0" wp14:editId="6F2FA7B1">
+            <wp:extent cx="5760720" cy="1953895"/>
+            <wp:effectExtent l="0" t="0" r="0" b="8255"/>
+            <wp:docPr id="12" name="Kép 12"/>
             <wp:cNvGraphicFramePr>
               <a:graphicFrameLocks xmlns:a="http://schemas.openxmlformats.org/drawingml/2006/main" noChangeAspect="1"/>
             </wp:cNvGraphicFramePr>
@@ -15764,7 +15603,7 @@
                   <pic:spPr>
                     <a:xfrm>
                       <a:off x="0" y="0"/>
-                      <a:ext cx="2819400" cy="2647950"/>
+                      <a:ext cx="5760720" cy="1953895"/>
                     </a:xfrm>
                     <a:prstGeom prst="rect">
                       <a:avLst/>
@@ -15797,45 +15636,32 @@
           <w:rFonts w:ascii="Times New Roman" w:hAnsi="Times New Roman" w:cs="Times New Roman"/>
           <w:b/>
         </w:rPr>
-        <w:t>13)</w:t>
-      </w:r>
-      <w:r>
-        <w:rPr>
-          <w:rFonts w:ascii="Times New Roman" w:hAnsi="Times New Roman" w:cs="Times New Roman"/>
-          <w:b/>
-        </w:rPr>
-        <w:t xml:space="preserve">  </w:t>
-      </w:r>
-      <w:proofErr w:type="spellStart"/>
-      <w:r>
-        <w:rPr>
-          <w:rFonts w:ascii="Times New Roman" w:hAnsi="Times New Roman" w:cs="Times New Roman"/>
-          <w:b/>
-        </w:rPr>
-        <w:t>Játékosonkénti</w:t>
-      </w:r>
-      <w:proofErr w:type="spellEnd"/>
-      <w:r>
-        <w:rPr>
-          <w:rFonts w:ascii="Times New Roman" w:hAnsi="Times New Roman" w:cs="Times New Roman"/>
-          <w:b/>
-        </w:rPr>
-        <w:t xml:space="preserve"> összes játszott kör</w:t>
-      </w:r>
-    </w:p>
-    <w:p>
-      <w:pPr>
-        <w:rPr>
-          <w:rFonts w:ascii="Times New Roman" w:hAnsi="Times New Roman" w:cs="Times New Roman"/>
-          <w:b/>
-        </w:rPr>
-      </w:pPr>
-      <w:r>
+        <w:t>11)</w:t>
+      </w:r>
+      <w:r>
+        <w:rPr>
+          <w:rFonts w:ascii="Times New Roman" w:hAnsi="Times New Roman" w:cs="Times New Roman"/>
+          <w:b/>
+        </w:rPr>
+        <w:t xml:space="preserve">  Ranglista sorrend országonként</w:t>
+      </w:r>
+    </w:p>
+    <w:p>
+      <w:pPr>
+        <w:rPr>
+          <w:rFonts w:ascii="Times New Roman" w:hAnsi="Times New Roman" w:cs="Times New Roman"/>
+          <w:b/>
+        </w:rPr>
+      </w:pPr>
+      <w:r>
+        <w:rPr>
+          <w:noProof/>
+        </w:rPr>
         <w:drawing>
-          <wp:inline distT="0" distB="0" distL="0" distR="0" wp14:anchorId="4190A907" wp14:editId="65B14D07">
-            <wp:extent cx="4305300" cy="3257550"/>
-            <wp:effectExtent l="0" t="0" r="0" b="0"/>
-            <wp:docPr id="15" name="Kép 15"/>
+          <wp:inline distT="0" distB="0" distL="0" distR="0" wp14:anchorId="2753FC69" wp14:editId="427A69ED">
+            <wp:extent cx="5760720" cy="2759710"/>
+            <wp:effectExtent l="0" t="0" r="0" b="2540"/>
+            <wp:docPr id="13" name="Kép 13"/>
             <wp:cNvGraphicFramePr>
               <a:graphicFrameLocks xmlns:a="http://schemas.openxmlformats.org/drawingml/2006/main" noChangeAspect="1"/>
             </wp:cNvGraphicFramePr>
@@ -15855,7 +15681,7 @@
                   <pic:spPr>
                     <a:xfrm>
                       <a:off x="0" y="0"/>
-                      <a:ext cx="4305300" cy="3257550"/>
+                      <a:ext cx="5760720" cy="2759710"/>
                     </a:xfrm>
                     <a:prstGeom prst="rect">
                       <a:avLst/>
@@ -15896,31 +15722,48 @@
           <w:b/>
         </w:rPr>
         <w:lastRenderedPageBreak/>
-        <w:t>14)</w:t>
-      </w:r>
-      <w:r>
-        <w:rPr>
-          <w:rFonts w:ascii="Times New Roman" w:hAnsi="Times New Roman" w:cs="Times New Roman"/>
-          <w:b/>
-        </w:rPr>
-        <w:t xml:space="preserve">  Legtöbb mérkőzéssel rendelkező verseny</w:t>
-      </w:r>
-      <w:bookmarkStart w:id="0" w:name="_GoBack"/>
-      <w:bookmarkEnd w:id="0"/>
-    </w:p>
-    <w:p>
-      <w:pPr>
-        <w:rPr>
-          <w:rFonts w:ascii="Times New Roman" w:hAnsi="Times New Roman" w:cs="Times New Roman"/>
-          <w:b/>
-        </w:rPr>
-      </w:pPr>
-      <w:r>
+        <w:t>12)</w:t>
+      </w:r>
+      <w:r>
+        <w:rPr>
+          <w:rFonts w:ascii="Times New Roman" w:hAnsi="Times New Roman" w:cs="Times New Roman"/>
+          <w:b/>
+        </w:rPr>
+        <w:t xml:space="preserve">  </w:t>
+      </w:r>
+      <w:proofErr w:type="spellStart"/>
+      <w:r>
+        <w:rPr>
+          <w:rFonts w:ascii="Times New Roman" w:hAnsi="Times New Roman" w:cs="Times New Roman"/>
+          <w:b/>
+        </w:rPr>
+        <w:t>Márkánkénti</w:t>
+      </w:r>
+      <w:proofErr w:type="spellEnd"/>
+      <w:r>
+        <w:rPr>
+          <w:rFonts w:ascii="Times New Roman" w:hAnsi="Times New Roman" w:cs="Times New Roman"/>
+          <w:b/>
+        </w:rPr>
+        <w:t xml:space="preserve"> átlag súly</w:t>
+      </w:r>
+    </w:p>
+    <w:p>
+      <w:pPr>
+        <w:rPr>
+          <w:rFonts w:ascii="Times New Roman" w:hAnsi="Times New Roman" w:cs="Times New Roman"/>
+          <w:b/>
+        </w:rPr>
+      </w:pPr>
+      <w:r>
+        <w:rPr>
+          <w:noProof/>
+        </w:rPr>
         <w:drawing>
-          <wp:inline distT="0" distB="0" distL="0" distR="0" wp14:anchorId="6326B840" wp14:editId="5F775EE4">
-            <wp:extent cx="4600575" cy="2171700"/>
-            <wp:effectExtent l="0" t="0" r="9525" b="0"/>
-            <wp:docPr id="16" name="Kép 16"/>
+          <wp:inline distT="0" distB="0" distL="0" distR="0" wp14:anchorId="23E52F05" wp14:editId="2A49A0E5">
+            <wp:extent cx="2819400" cy="2647950"/>
+            <wp:effectExtent l="0" t="0" r="0" b="0"/>
+            <wp:docPr id="14" name="Kép 14"/>
             <wp:cNvGraphicFramePr>
               <a:graphicFrameLocks xmlns:a="http://schemas.openxmlformats.org/drawingml/2006/main" noChangeAspect="1"/>
             </wp:cNvGraphicFramePr>
@@ -15940,6 +15783,186 @@
                   <pic:spPr>
                     <a:xfrm>
                       <a:off x="0" y="0"/>
+                      <a:ext cx="2819400" cy="2647950"/>
+                    </a:xfrm>
+                    <a:prstGeom prst="rect">
+                      <a:avLst/>
+                    </a:prstGeom>
+                  </pic:spPr>
+                </pic:pic>
+              </a:graphicData>
+            </a:graphic>
+          </wp:inline>
+        </w:drawing>
+      </w:r>
+    </w:p>
+    <w:p>
+      <w:pPr>
+        <w:rPr>
+          <w:rFonts w:ascii="Times New Roman" w:hAnsi="Times New Roman" w:cs="Times New Roman"/>
+          <w:b/>
+        </w:rPr>
+      </w:pPr>
+    </w:p>
+    <w:p>
+      <w:pPr>
+        <w:rPr>
+          <w:rFonts w:ascii="Times New Roman" w:hAnsi="Times New Roman" w:cs="Times New Roman"/>
+          <w:b/>
+        </w:rPr>
+      </w:pPr>
+      <w:r>
+        <w:rPr>
+          <w:rFonts w:ascii="Times New Roman" w:hAnsi="Times New Roman" w:cs="Times New Roman"/>
+          <w:b/>
+        </w:rPr>
+        <w:t>13)</w:t>
+      </w:r>
+      <w:r>
+        <w:rPr>
+          <w:rFonts w:ascii="Times New Roman" w:hAnsi="Times New Roman" w:cs="Times New Roman"/>
+          <w:b/>
+        </w:rPr>
+        <w:t xml:space="preserve">  </w:t>
+      </w:r>
+      <w:proofErr w:type="spellStart"/>
+      <w:r>
+        <w:rPr>
+          <w:rFonts w:ascii="Times New Roman" w:hAnsi="Times New Roman" w:cs="Times New Roman"/>
+          <w:b/>
+        </w:rPr>
+        <w:t>Játékosonkénti</w:t>
+      </w:r>
+      <w:proofErr w:type="spellEnd"/>
+      <w:r>
+        <w:rPr>
+          <w:rFonts w:ascii="Times New Roman" w:hAnsi="Times New Roman" w:cs="Times New Roman"/>
+          <w:b/>
+        </w:rPr>
+        <w:t xml:space="preserve"> összes játszott kör</w:t>
+      </w:r>
+    </w:p>
+    <w:p>
+      <w:pPr>
+        <w:rPr>
+          <w:rFonts w:ascii="Times New Roman" w:hAnsi="Times New Roman" w:cs="Times New Roman"/>
+          <w:b/>
+        </w:rPr>
+      </w:pPr>
+      <w:r>
+        <w:rPr>
+          <w:noProof/>
+        </w:rPr>
+        <w:drawing>
+          <wp:inline distT="0" distB="0" distL="0" distR="0" wp14:anchorId="4190A907" wp14:editId="65B14D07">
+            <wp:extent cx="4305300" cy="3257550"/>
+            <wp:effectExtent l="0" t="0" r="0" b="0"/>
+            <wp:docPr id="15" name="Kép 15"/>
+            <wp:cNvGraphicFramePr>
+              <a:graphicFrameLocks xmlns:a="http://schemas.openxmlformats.org/drawingml/2006/main" noChangeAspect="1"/>
+            </wp:cNvGraphicFramePr>
+            <a:graphic xmlns:a="http://schemas.openxmlformats.org/drawingml/2006/main">
+              <a:graphicData uri="http://schemas.openxmlformats.org/drawingml/2006/picture">
+                <pic:pic xmlns:pic="http://schemas.openxmlformats.org/drawingml/2006/picture">
+                  <pic:nvPicPr>
+                    <pic:cNvPr id="1" name=""/>
+                    <pic:cNvPicPr/>
+                  </pic:nvPicPr>
+                  <pic:blipFill>
+                    <a:blip r:embed="rId21"/>
+                    <a:stretch>
+                      <a:fillRect/>
+                    </a:stretch>
+                  </pic:blipFill>
+                  <pic:spPr>
+                    <a:xfrm>
+                      <a:off x="0" y="0"/>
+                      <a:ext cx="4305300" cy="3257550"/>
+                    </a:xfrm>
+                    <a:prstGeom prst="rect">
+                      <a:avLst/>
+                    </a:prstGeom>
+                  </pic:spPr>
+                </pic:pic>
+              </a:graphicData>
+            </a:graphic>
+          </wp:inline>
+        </w:drawing>
+      </w:r>
+    </w:p>
+    <w:p>
+      <w:pPr>
+        <w:rPr>
+          <w:rFonts w:ascii="Times New Roman" w:hAnsi="Times New Roman" w:cs="Times New Roman"/>
+          <w:b/>
+        </w:rPr>
+      </w:pPr>
+      <w:r>
+        <w:rPr>
+          <w:rFonts w:ascii="Times New Roman" w:hAnsi="Times New Roman" w:cs="Times New Roman"/>
+          <w:b/>
+        </w:rPr>
+        <w:br w:type="page"/>
+      </w:r>
+    </w:p>
+    <w:p>
+      <w:pPr>
+        <w:rPr>
+          <w:rFonts w:ascii="Times New Roman" w:hAnsi="Times New Roman" w:cs="Times New Roman"/>
+          <w:b/>
+        </w:rPr>
+      </w:pPr>
+      <w:r>
+        <w:rPr>
+          <w:rFonts w:ascii="Times New Roman" w:hAnsi="Times New Roman" w:cs="Times New Roman"/>
+          <w:b/>
+        </w:rPr>
+        <w:lastRenderedPageBreak/>
+        <w:t>14)</w:t>
+      </w:r>
+      <w:r>
+        <w:rPr>
+          <w:rFonts w:ascii="Times New Roman" w:hAnsi="Times New Roman" w:cs="Times New Roman"/>
+          <w:b/>
+        </w:rPr>
+        <w:t xml:space="preserve">  Legtöbb mérkőzéssel rendelkező verseny</w:t>
+      </w:r>
+    </w:p>
+    <w:p>
+      <w:pPr>
+        <w:rPr>
+          <w:rFonts w:ascii="Times New Roman" w:hAnsi="Times New Roman" w:cs="Times New Roman"/>
+          <w:b/>
+        </w:rPr>
+      </w:pPr>
+      <w:r>
+        <w:rPr>
+          <w:noProof/>
+        </w:rPr>
+        <w:drawing>
+          <wp:inline distT="0" distB="0" distL="0" distR="0" wp14:anchorId="6326B840" wp14:editId="5F775EE4">
+            <wp:extent cx="4600575" cy="2171700"/>
+            <wp:effectExtent l="0" t="0" r="9525" b="0"/>
+            <wp:docPr id="16" name="Kép 16"/>
+            <wp:cNvGraphicFramePr>
+              <a:graphicFrameLocks xmlns:a="http://schemas.openxmlformats.org/drawingml/2006/main" noChangeAspect="1"/>
+            </wp:cNvGraphicFramePr>
+            <a:graphic xmlns:a="http://schemas.openxmlformats.org/drawingml/2006/main">
+              <a:graphicData uri="http://schemas.openxmlformats.org/drawingml/2006/picture">
+                <pic:pic xmlns:pic="http://schemas.openxmlformats.org/drawingml/2006/picture">
+                  <pic:nvPicPr>
+                    <pic:cNvPr id="1" name=""/>
+                    <pic:cNvPicPr/>
+                  </pic:nvPicPr>
+                  <pic:blipFill>
+                    <a:blip r:embed="rId22"/>
+                    <a:stretch>
+                      <a:fillRect/>
+                    </a:stretch>
+                  </pic:blipFill>
+                  <pic:spPr>
+                    <a:xfrm>
+                      <a:off x="0" y="0"/>
                       <a:ext cx="4600575" cy="2171700"/>
                     </a:xfrm>
                     <a:prstGeom prst="rect">
@@ -15954,6 +15977,12 @@
       </w:r>
     </w:p>
     <w:sectPr>
+      <w:headerReference w:type="even" r:id="rId23"/>
+      <w:headerReference w:type="default" r:id="rId24"/>
+      <w:footerReference w:type="even" r:id="rId25"/>
+      <w:footerReference w:type="default" r:id="rId26"/>
+      <w:headerReference w:type="first" r:id="rId27"/>
+      <w:footerReference w:type="first" r:id="rId28"/>
       <w:pgSz w:w="11906" w:h="16838"/>
       <w:pgMar w:top="1417" w:right="1417" w:bottom="1417" w:left="1417" w:header="708" w:footer="708" w:gutter="0"/>
       <w:cols w:space="708"/>
@@ -15963,8 +15992,148 @@
 </w:document>
 </file>
 
+<file path=word/endnotes.xml><?xml version="1.0" encoding="utf-8"?>
+<w:endnotes xmlns:wpc="http://schemas.microsoft.com/office/word/2010/wordprocessingCanvas" xmlns:cx="http://schemas.microsoft.com/office/drawing/2014/chartex" xmlns:cx1="http://schemas.microsoft.com/office/drawing/2015/9/8/chartex" xmlns:cx2="http://schemas.microsoft.com/office/drawing/2015/10/21/chartex" xmlns:cx3="http://schemas.microsoft.com/office/drawing/2016/5/9/chartex" xmlns:cx4="http://schemas.microsoft.com/office/drawing/2016/5/10/chartex" xmlns:cx5="http://schemas.microsoft.com/office/drawing/2016/5/11/chartex" xmlns:cx6="http://schemas.microsoft.com/office/drawing/2016/5/12/chartex" xmlns:cx7="http://schemas.microsoft.com/office/drawing/2016/5/13/chartex" xmlns:cx8="http://schemas.microsoft.com/office/drawing/2016/5/14/chartex" xmlns:mc="http://schemas.openxmlformats.org/markup-compatibility/2006" xmlns:aink="http://schemas.microsoft.com/office/drawing/2016/ink" xmlns:am3d="http://schemas.microsoft.com/office/drawing/2017/model3d" xmlns:o="urn:schemas-microsoft-com:office:office" xmlns:oel="http://schemas.microsoft.com/office/2019/extlst" xmlns:r="http://schemas.openxmlformats.org/officeDocument/2006/relationships" xmlns:m="http://schemas.openxmlformats.org/officeDocument/2006/math" xmlns:v="urn:schemas-microsoft-com:vml" xmlns:wp14="http://schemas.microsoft.com/office/word/2010/wordprocessingDrawing" xmlns:wp="http://schemas.openxmlformats.org/drawingml/2006/wordprocessingDrawing" xmlns:w10="urn:schemas-microsoft-com:office:word" xmlns:w="http://schemas.openxmlformats.org/wordprocessingml/2006/main" xmlns:w14="http://schemas.microsoft.com/office/word/2010/wordml" xmlns:w15="http://schemas.microsoft.com/office/word/2012/wordml" xmlns:w16cex="http://schemas.microsoft.com/office/word/2018/wordml/cex" xmlns:w16cid="http://schemas.microsoft.com/office/word/2016/wordml/cid" xmlns:w16="http://schemas.microsoft.com/office/word/2018/wordml" xmlns:w16du="http://schemas.microsoft.com/office/word/2023/wordml/word16du" xmlns:w16sdtdh="http://schemas.microsoft.com/office/word/2020/wordml/sdtdatahash" xmlns:w16sdtfl="http://schemas.microsoft.com/office/word/2024/wordml/sdtformatlock" xmlns:w16se="http://schemas.microsoft.com/office/word/2015/wordml/symex" xmlns:wpg="http://schemas.microsoft.com/office/word/2010/wordprocessingGroup" xmlns:wpi="http://schemas.microsoft.com/office/word/2010/wordprocessingInk" xmlns:wne="http://schemas.microsoft.com/office/word/2006/wordml" xmlns:wps="http://schemas.microsoft.com/office/word/2010/wordprocessingShape" mc:Ignorable="w14 w15 w16se w16cid w16 w16cex w16sdtdh w16sdtfl w16du wp14">
+  <w:endnote w:type="separator" w:id="-1">
+    <w:p>
+      <w:pPr>
+        <w:spacing w:after="0" w:line="240" w:lineRule="auto"/>
+      </w:pPr>
+      <w:r>
+        <w:separator/>
+      </w:r>
+    </w:p>
+  </w:endnote>
+  <w:endnote w:type="continuationSeparator" w:id="0">
+    <w:p>
+      <w:pPr>
+        <w:spacing w:after="0" w:line="240" w:lineRule="auto"/>
+      </w:pPr>
+      <w:r>
+        <w:continuationSeparator/>
+      </w:r>
+    </w:p>
+  </w:endnote>
+</w:endnotes>
+</file>
+
+<file path=word/footer1.xml><?xml version="1.0" encoding="utf-8"?>
+<w:ftr xmlns:wpc="http://schemas.microsoft.com/office/word/2010/wordprocessingCanvas" xmlns:cx="http://schemas.microsoft.com/office/drawing/2014/chartex" xmlns:cx1="http://schemas.microsoft.com/office/drawing/2015/9/8/chartex" xmlns:cx2="http://schemas.microsoft.com/office/drawing/2015/10/21/chartex" xmlns:cx3="http://schemas.microsoft.com/office/drawing/2016/5/9/chartex" xmlns:cx4="http://schemas.microsoft.com/office/drawing/2016/5/10/chartex" xmlns:cx5="http://schemas.microsoft.com/office/drawing/2016/5/11/chartex" xmlns:cx6="http://schemas.microsoft.com/office/drawing/2016/5/12/chartex" xmlns:cx7="http://schemas.microsoft.com/office/drawing/2016/5/13/chartex" xmlns:cx8="http://schemas.microsoft.com/office/drawing/2016/5/14/chartex" xmlns:mc="http://schemas.openxmlformats.org/markup-compatibility/2006" xmlns:aink="http://schemas.microsoft.com/office/drawing/2016/ink" xmlns:am3d="http://schemas.microsoft.com/office/drawing/2017/model3d" xmlns:o="urn:schemas-microsoft-com:office:office" xmlns:oel="http://schemas.microsoft.com/office/2019/extlst" xmlns:r="http://schemas.openxmlformats.org/officeDocument/2006/relationships" xmlns:m="http://schemas.openxmlformats.org/officeDocument/2006/math" xmlns:v="urn:schemas-microsoft-com:vml" xmlns:wp14="http://schemas.microsoft.com/office/word/2010/wordprocessingDrawing" xmlns:wp="http://schemas.openxmlformats.org/drawingml/2006/wordprocessingDrawing" xmlns:w10="urn:schemas-microsoft-com:office:word" xmlns:w="http://schemas.openxmlformats.org/wordprocessingml/2006/main" xmlns:w14="http://schemas.microsoft.com/office/word/2010/wordml" xmlns:w15="http://schemas.microsoft.com/office/word/2012/wordml" xmlns:w16cex="http://schemas.microsoft.com/office/word/2018/wordml/cex" xmlns:w16cid="http://schemas.microsoft.com/office/word/2016/wordml/cid" xmlns:w16="http://schemas.microsoft.com/office/word/2018/wordml" xmlns:w16du="http://schemas.microsoft.com/office/word/2023/wordml/word16du" xmlns:w16sdtdh="http://schemas.microsoft.com/office/word/2020/wordml/sdtdatahash" xmlns:w16sdtfl="http://schemas.microsoft.com/office/word/2024/wordml/sdtformatlock" xmlns:w16se="http://schemas.microsoft.com/office/word/2015/wordml/symex" xmlns:wpg="http://schemas.microsoft.com/office/word/2010/wordprocessingGroup" xmlns:wpi="http://schemas.microsoft.com/office/word/2010/wordprocessingInk" xmlns:wne="http://schemas.microsoft.com/office/word/2006/wordml" xmlns:wps="http://schemas.microsoft.com/office/word/2010/wordprocessingShape" mc:Ignorable="w14 w15 w16se w16cid w16 w16cex w16sdtdh w16sdtfl w16du wp14">
+  <w:p>
+    <w:pPr>
+      <w:pStyle w:val="llb"/>
+    </w:pPr>
+  </w:p>
+</w:ftr>
+</file>
+
+<file path=word/footer2.xml><?xml version="1.0" encoding="utf-8"?>
+<w:ftr xmlns:wpc="http://schemas.microsoft.com/office/word/2010/wordprocessingCanvas" xmlns:cx="http://schemas.microsoft.com/office/drawing/2014/chartex" xmlns:cx1="http://schemas.microsoft.com/office/drawing/2015/9/8/chartex" xmlns:cx2="http://schemas.microsoft.com/office/drawing/2015/10/21/chartex" xmlns:cx3="http://schemas.microsoft.com/office/drawing/2016/5/9/chartex" xmlns:cx4="http://schemas.microsoft.com/office/drawing/2016/5/10/chartex" xmlns:cx5="http://schemas.microsoft.com/office/drawing/2016/5/11/chartex" xmlns:cx6="http://schemas.microsoft.com/office/drawing/2016/5/12/chartex" xmlns:cx7="http://schemas.microsoft.com/office/drawing/2016/5/13/chartex" xmlns:cx8="http://schemas.microsoft.com/office/drawing/2016/5/14/chartex" xmlns:mc="http://schemas.openxmlformats.org/markup-compatibility/2006" xmlns:aink="http://schemas.microsoft.com/office/drawing/2016/ink" xmlns:am3d="http://schemas.microsoft.com/office/drawing/2017/model3d" xmlns:o="urn:schemas-microsoft-com:office:office" xmlns:oel="http://schemas.microsoft.com/office/2019/extlst" xmlns:r="http://schemas.openxmlformats.org/officeDocument/2006/relationships" xmlns:m="http://schemas.openxmlformats.org/officeDocument/2006/math" xmlns:v="urn:schemas-microsoft-com:vml" xmlns:wp14="http://schemas.microsoft.com/office/word/2010/wordprocessingDrawing" xmlns:wp="http://schemas.openxmlformats.org/drawingml/2006/wordprocessingDrawing" xmlns:w10="urn:schemas-microsoft-com:office:word" xmlns:w="http://schemas.openxmlformats.org/wordprocessingml/2006/main" xmlns:w14="http://schemas.microsoft.com/office/word/2010/wordml" xmlns:w15="http://schemas.microsoft.com/office/word/2012/wordml" xmlns:w16cex="http://schemas.microsoft.com/office/word/2018/wordml/cex" xmlns:w16cid="http://schemas.microsoft.com/office/word/2016/wordml/cid" xmlns:w16="http://schemas.microsoft.com/office/word/2018/wordml" xmlns:w16du="http://schemas.microsoft.com/office/word/2023/wordml/word16du" xmlns:w16sdtdh="http://schemas.microsoft.com/office/word/2020/wordml/sdtdatahash" xmlns:w16sdtfl="http://schemas.microsoft.com/office/word/2024/wordml/sdtformatlock" xmlns:w16se="http://schemas.microsoft.com/office/word/2015/wordml/symex" xmlns:wpg="http://schemas.microsoft.com/office/word/2010/wordprocessingGroup" xmlns:wpi="http://schemas.microsoft.com/office/word/2010/wordprocessingInk" xmlns:wne="http://schemas.microsoft.com/office/word/2006/wordml" xmlns:wps="http://schemas.microsoft.com/office/word/2010/wordprocessingShape" mc:Ignorable="w14 w15 w16se w16cid w16 w16cex w16sdtdh w16sdtfl w16du wp14">
+  <w:p>
+    <w:pPr>
+      <w:pStyle w:val="llb"/>
+    </w:pPr>
+  </w:p>
+</w:ftr>
+</file>
+
+<file path=word/footer3.xml><?xml version="1.0" encoding="utf-8"?>
+<w:ftr xmlns:wpc="http://schemas.microsoft.com/office/word/2010/wordprocessingCanvas" xmlns:cx="http://schemas.microsoft.com/office/drawing/2014/chartex" xmlns:cx1="http://schemas.microsoft.com/office/drawing/2015/9/8/chartex" xmlns:cx2="http://schemas.microsoft.com/office/drawing/2015/10/21/chartex" xmlns:cx3="http://schemas.microsoft.com/office/drawing/2016/5/9/chartex" xmlns:cx4="http://schemas.microsoft.com/office/drawing/2016/5/10/chartex" xmlns:cx5="http://schemas.microsoft.com/office/drawing/2016/5/11/chartex" xmlns:cx6="http://schemas.microsoft.com/office/drawing/2016/5/12/chartex" xmlns:cx7="http://schemas.microsoft.com/office/drawing/2016/5/13/chartex" xmlns:cx8="http://schemas.microsoft.com/office/drawing/2016/5/14/chartex" xmlns:mc="http://schemas.openxmlformats.org/markup-compatibility/2006" xmlns:aink="http://schemas.microsoft.com/office/drawing/2016/ink" xmlns:am3d="http://schemas.microsoft.com/office/drawing/2017/model3d" xmlns:o="urn:schemas-microsoft-com:office:office" xmlns:oel="http://schemas.microsoft.com/office/2019/extlst" xmlns:r="http://schemas.openxmlformats.org/officeDocument/2006/relationships" xmlns:m="http://schemas.openxmlformats.org/officeDocument/2006/math" xmlns:v="urn:schemas-microsoft-com:vml" xmlns:wp14="http://schemas.microsoft.com/office/word/2010/wordprocessingDrawing" xmlns:wp="http://schemas.openxmlformats.org/drawingml/2006/wordprocessingDrawing" xmlns:w10="urn:schemas-microsoft-com:office:word" xmlns:w="http://schemas.openxmlformats.org/wordprocessingml/2006/main" xmlns:w14="http://schemas.microsoft.com/office/word/2010/wordml" xmlns:w15="http://schemas.microsoft.com/office/word/2012/wordml" xmlns:w16cex="http://schemas.microsoft.com/office/word/2018/wordml/cex" xmlns:w16cid="http://schemas.microsoft.com/office/word/2016/wordml/cid" xmlns:w16="http://schemas.microsoft.com/office/word/2018/wordml" xmlns:w16du="http://schemas.microsoft.com/office/word/2023/wordml/word16du" xmlns:w16sdtdh="http://schemas.microsoft.com/office/word/2020/wordml/sdtdatahash" xmlns:w16sdtfl="http://schemas.microsoft.com/office/word/2024/wordml/sdtformatlock" xmlns:w16se="http://schemas.microsoft.com/office/word/2015/wordml/symex" xmlns:wpg="http://schemas.microsoft.com/office/word/2010/wordprocessingGroup" xmlns:wpi="http://schemas.microsoft.com/office/word/2010/wordprocessingInk" xmlns:wne="http://schemas.microsoft.com/office/word/2006/wordml" xmlns:wps="http://schemas.microsoft.com/office/word/2010/wordprocessingShape" mc:Ignorable="w14 w15 w16se w16cid w16 w16cex w16sdtdh w16sdtfl w16du wp14">
+  <w:p>
+    <w:pPr>
+      <w:pStyle w:val="llb"/>
+    </w:pPr>
+  </w:p>
+</w:ftr>
+</file>
+
+<file path=word/footnotes.xml><?xml version="1.0" encoding="utf-8"?>
+<w:footnotes xmlns:wpc="http://schemas.microsoft.com/office/word/2010/wordprocessingCanvas" xmlns:cx="http://schemas.microsoft.com/office/drawing/2014/chartex" xmlns:cx1="http://schemas.microsoft.com/office/drawing/2015/9/8/chartex" xmlns:cx2="http://schemas.microsoft.com/office/drawing/2015/10/21/chartex" xmlns:cx3="http://schemas.microsoft.com/office/drawing/2016/5/9/chartex" xmlns:cx4="http://schemas.microsoft.com/office/drawing/2016/5/10/chartex" xmlns:cx5="http://schemas.microsoft.com/office/drawing/2016/5/11/chartex" xmlns:cx6="http://schemas.microsoft.com/office/drawing/2016/5/12/chartex" xmlns:cx7="http://schemas.microsoft.com/office/drawing/2016/5/13/chartex" xmlns:cx8="http://schemas.microsoft.com/office/drawing/2016/5/14/chartex" xmlns:mc="http://schemas.openxmlformats.org/markup-compatibility/2006" xmlns:aink="http://schemas.microsoft.com/office/drawing/2016/ink" xmlns:am3d="http://schemas.microsoft.com/office/drawing/2017/model3d" xmlns:o="urn:schemas-microsoft-com:office:office" xmlns:oel="http://schemas.microsoft.com/office/2019/extlst" xmlns:r="http://schemas.openxmlformats.org/officeDocument/2006/relationships" xmlns:m="http://schemas.openxmlformats.org/officeDocument/2006/math" xmlns:v="urn:schemas-microsoft-com:vml" xmlns:wp14="http://schemas.microsoft.com/office/word/2010/wordprocessingDrawing" xmlns:wp="http://schemas.openxmlformats.org/drawingml/2006/wordprocessingDrawing" xmlns:w10="urn:schemas-microsoft-com:office:word" xmlns:w="http://schemas.openxmlformats.org/wordprocessingml/2006/main" xmlns:w14="http://schemas.microsoft.com/office/word/2010/wordml" xmlns:w15="http://schemas.microsoft.com/office/word/2012/wordml" xmlns:w16cex="http://schemas.microsoft.com/office/word/2018/wordml/cex" xmlns:w16cid="http://schemas.microsoft.com/office/word/2016/wordml/cid" xmlns:w16="http://schemas.microsoft.com/office/word/2018/wordml" xmlns:w16du="http://schemas.microsoft.com/office/word/2023/wordml/word16du" xmlns:w16sdtdh="http://schemas.microsoft.com/office/word/2020/wordml/sdtdatahash" xmlns:w16sdtfl="http://schemas.microsoft.com/office/word/2024/wordml/sdtformatlock" xmlns:w16se="http://schemas.microsoft.com/office/word/2015/wordml/symex" xmlns:wpg="http://schemas.microsoft.com/office/word/2010/wordprocessingGroup" xmlns:wpi="http://schemas.microsoft.com/office/word/2010/wordprocessingInk" xmlns:wne="http://schemas.microsoft.com/office/word/2006/wordml" xmlns:wps="http://schemas.microsoft.com/office/word/2010/wordprocessingShape" mc:Ignorable="w14 w15 w16se w16cid w16 w16cex w16sdtdh w16sdtfl w16du wp14">
+  <w:footnote w:type="separator" w:id="-1">
+    <w:p>
+      <w:pPr>
+        <w:spacing w:after="0" w:line="240" w:lineRule="auto"/>
+      </w:pPr>
+      <w:r>
+        <w:separator/>
+      </w:r>
+    </w:p>
+  </w:footnote>
+  <w:footnote w:type="continuationSeparator" w:id="0">
+    <w:p>
+      <w:pPr>
+        <w:spacing w:after="0" w:line="240" w:lineRule="auto"/>
+      </w:pPr>
+      <w:r>
+        <w:continuationSeparator/>
+      </w:r>
+    </w:p>
+  </w:footnote>
+</w:footnotes>
+</file>
+
+<file path=word/header1.xml><?xml version="1.0" encoding="utf-8"?>
+<w:hdr xmlns:wpc="http://schemas.microsoft.com/office/word/2010/wordprocessingCanvas" xmlns:cx="http://schemas.microsoft.com/office/drawing/2014/chartex" xmlns:cx1="http://schemas.microsoft.com/office/drawing/2015/9/8/chartex" xmlns:cx2="http://schemas.microsoft.com/office/drawing/2015/10/21/chartex" xmlns:cx3="http://schemas.microsoft.com/office/drawing/2016/5/9/chartex" xmlns:cx4="http://schemas.microsoft.com/office/drawing/2016/5/10/chartex" xmlns:cx5="http://schemas.microsoft.com/office/drawing/2016/5/11/chartex" xmlns:cx6="http://schemas.microsoft.com/office/drawing/2016/5/12/chartex" xmlns:cx7="http://schemas.microsoft.com/office/drawing/2016/5/13/chartex" xmlns:cx8="http://schemas.microsoft.com/office/drawing/2016/5/14/chartex" xmlns:mc="http://schemas.openxmlformats.org/markup-compatibility/2006" xmlns:aink="http://schemas.microsoft.com/office/drawing/2016/ink" xmlns:am3d="http://schemas.microsoft.com/office/drawing/2017/model3d" xmlns:o="urn:schemas-microsoft-com:office:office" xmlns:oel="http://schemas.microsoft.com/office/2019/extlst" xmlns:r="http://schemas.openxmlformats.org/officeDocument/2006/relationships" xmlns:m="http://schemas.openxmlformats.org/officeDocument/2006/math" xmlns:v="urn:schemas-microsoft-com:vml" xmlns:wp14="http://schemas.microsoft.com/office/word/2010/wordprocessingDrawing" xmlns:wp="http://schemas.openxmlformats.org/drawingml/2006/wordprocessingDrawing" xmlns:w10="urn:schemas-microsoft-com:office:word" xmlns:w="http://schemas.openxmlformats.org/wordprocessingml/2006/main" xmlns:w14="http://schemas.microsoft.com/office/word/2010/wordml" xmlns:w15="http://schemas.microsoft.com/office/word/2012/wordml" xmlns:w16cex="http://schemas.microsoft.com/office/word/2018/wordml/cex" xmlns:w16cid="http://schemas.microsoft.com/office/word/2016/wordml/cid" xmlns:w16="http://schemas.microsoft.com/office/word/2018/wordml" xmlns:w16du="http://schemas.microsoft.com/office/word/2023/wordml/word16du" xmlns:w16sdtdh="http://schemas.microsoft.com/office/word/2020/wordml/sdtdatahash" xmlns:w16sdtfl="http://schemas.microsoft.com/office/word/2024/wordml/sdtformatlock" xmlns:w16se="http://schemas.microsoft.com/office/word/2015/wordml/symex" xmlns:wpg="http://schemas.microsoft.com/office/word/2010/wordprocessingGroup" xmlns:wpi="http://schemas.microsoft.com/office/word/2010/wordprocessingInk" xmlns:wne="http://schemas.microsoft.com/office/word/2006/wordml" xmlns:wps="http://schemas.microsoft.com/office/word/2010/wordprocessingShape" mc:Ignorable="w14 w15 w16se w16cid w16 w16cex w16sdtdh w16sdtfl w16du wp14">
+  <w:p>
+    <w:pPr>
+      <w:pStyle w:val="lfej"/>
+    </w:pPr>
+  </w:p>
+</w:hdr>
+</file>
+
+<file path=word/header2.xml><?xml version="1.0" encoding="utf-8"?>
+<w:hdr xmlns:wpc="http://schemas.microsoft.com/office/word/2010/wordprocessingCanvas" xmlns:cx="http://schemas.microsoft.com/office/drawing/2014/chartex" xmlns:cx1="http://schemas.microsoft.com/office/drawing/2015/9/8/chartex" xmlns:cx2="http://schemas.microsoft.com/office/drawing/2015/10/21/chartex" xmlns:cx3="http://schemas.microsoft.com/office/drawing/2016/5/9/chartex" xmlns:cx4="http://schemas.microsoft.com/office/drawing/2016/5/10/chartex" xmlns:cx5="http://schemas.microsoft.com/office/drawing/2016/5/11/chartex" xmlns:cx6="http://schemas.microsoft.com/office/drawing/2016/5/12/chartex" xmlns:cx7="http://schemas.microsoft.com/office/drawing/2016/5/13/chartex" xmlns:cx8="http://schemas.microsoft.com/office/drawing/2016/5/14/chartex" xmlns:mc="http://schemas.openxmlformats.org/markup-compatibility/2006" xmlns:aink="http://schemas.microsoft.com/office/drawing/2016/ink" xmlns:am3d="http://schemas.microsoft.com/office/drawing/2017/model3d" xmlns:o="urn:schemas-microsoft-com:office:office" xmlns:oel="http://schemas.microsoft.com/office/2019/extlst" xmlns:r="http://schemas.openxmlformats.org/officeDocument/2006/relationships" xmlns:m="http://schemas.openxmlformats.org/officeDocument/2006/math" xmlns:v="urn:schemas-microsoft-com:vml" xmlns:wp14="http://schemas.microsoft.com/office/word/2010/wordprocessingDrawing" xmlns:wp="http://schemas.openxmlformats.org/drawingml/2006/wordprocessingDrawing" xmlns:w10="urn:schemas-microsoft-com:office:word" xmlns:w="http://schemas.openxmlformats.org/wordprocessingml/2006/main" xmlns:w14="http://schemas.microsoft.com/office/word/2010/wordml" xmlns:w15="http://schemas.microsoft.com/office/word/2012/wordml" xmlns:w16cex="http://schemas.microsoft.com/office/word/2018/wordml/cex" xmlns:w16cid="http://schemas.microsoft.com/office/word/2016/wordml/cid" xmlns:w16="http://schemas.microsoft.com/office/word/2018/wordml" xmlns:w16du="http://schemas.microsoft.com/office/word/2023/wordml/word16du" xmlns:w16sdtdh="http://schemas.microsoft.com/office/word/2020/wordml/sdtdatahash" xmlns:w16sdtfl="http://schemas.microsoft.com/office/word/2024/wordml/sdtformatlock" xmlns:w16se="http://schemas.microsoft.com/office/word/2015/wordml/symex" xmlns:wpg="http://schemas.microsoft.com/office/word/2010/wordprocessingGroup" xmlns:wpi="http://schemas.microsoft.com/office/word/2010/wordprocessingInk" xmlns:wne="http://schemas.microsoft.com/office/word/2006/wordml" xmlns:wps="http://schemas.microsoft.com/office/word/2010/wordprocessingShape" mc:Ignorable="w14 w15 w16se w16cid w16 w16cex w16sdtdh w16sdtfl w16du wp14">
+  <w:p>
+    <w:pPr>
+      <w:pStyle w:val="lfej"/>
+      <w:jc w:val="right"/>
+      <w:rPr>
+        <w:rFonts w:ascii="Times New Roman" w:hAnsi="Times New Roman" w:cs="Times New Roman"/>
+      </w:rPr>
+    </w:pPr>
+    <w:r>
+      <w:rPr>
+        <w:rFonts w:ascii="Times New Roman" w:hAnsi="Times New Roman" w:cs="Times New Roman"/>
+      </w:rPr>
+      <w:t>Juhász Balázs</w:t>
+    </w:r>
+    <w:r>
+      <w:rPr>
+        <w:rFonts w:ascii="Times New Roman" w:hAnsi="Times New Roman" w:cs="Times New Roman"/>
+      </w:rPr>
+      <w:br/>
+    </w:r>
+    <w:proofErr w:type="spellStart"/>
+    <w:r>
+      <w:rPr>
+        <w:rFonts w:ascii="Times New Roman" w:hAnsi="Times New Roman" w:cs="Times New Roman"/>
+      </w:rPr>
+      <w:t>Neptun</w:t>
+    </w:r>
+    <w:proofErr w:type="spellEnd"/>
+    <w:r>
+      <w:rPr>
+        <w:rFonts w:ascii="Times New Roman" w:hAnsi="Times New Roman" w:cs="Times New Roman"/>
+      </w:rPr>
+      <w:t xml:space="preserve"> kód: FIWXDX</w:t>
+    </w:r>
+  </w:p>
+</w:hdr>
+</file>
+
+<file path=word/header3.xml><?xml version="1.0" encoding="utf-8"?>
+<w:hdr xmlns:wpc="http://schemas.microsoft.com/office/word/2010/wordprocessingCanvas" xmlns:cx="http://schemas.microsoft.com/office/drawing/2014/chartex" xmlns:cx1="http://schemas.microsoft.com/office/drawing/2015/9/8/chartex" xmlns:cx2="http://schemas.microsoft.com/office/drawing/2015/10/21/chartex" xmlns:cx3="http://schemas.microsoft.com/office/drawing/2016/5/9/chartex" xmlns:cx4="http://schemas.microsoft.com/office/drawing/2016/5/10/chartex" xmlns:cx5="http://schemas.microsoft.com/office/drawing/2016/5/11/chartex" xmlns:cx6="http://schemas.microsoft.com/office/drawing/2016/5/12/chartex" xmlns:cx7="http://schemas.microsoft.com/office/drawing/2016/5/13/chartex" xmlns:cx8="http://schemas.microsoft.com/office/drawing/2016/5/14/chartex" xmlns:mc="http://schemas.openxmlformats.org/markup-compatibility/2006" xmlns:aink="http://schemas.microsoft.com/office/drawing/2016/ink" xmlns:am3d="http://schemas.microsoft.com/office/drawing/2017/model3d" xmlns:o="urn:schemas-microsoft-com:office:office" xmlns:oel="http://schemas.microsoft.com/office/2019/extlst" xmlns:r="http://schemas.openxmlformats.org/officeDocument/2006/relationships" xmlns:m="http://schemas.openxmlformats.org/officeDocument/2006/math" xmlns:v="urn:schemas-microsoft-com:vml" xmlns:wp14="http://schemas.microsoft.com/office/word/2010/wordprocessingDrawing" xmlns:wp="http://schemas.openxmlformats.org/drawingml/2006/wordprocessingDrawing" xmlns:w10="urn:schemas-microsoft-com:office:word" xmlns:w="http://schemas.openxmlformats.org/wordprocessingml/2006/main" xmlns:w14="http://schemas.microsoft.com/office/word/2010/wordml" xmlns:w15="http://schemas.microsoft.com/office/word/2012/wordml" xmlns:w16cex="http://schemas.microsoft.com/office/word/2018/wordml/cex" xmlns:w16cid="http://schemas.microsoft.com/office/word/2016/wordml/cid" xmlns:w16="http://schemas.microsoft.com/office/word/2018/wordml" xmlns:w16du="http://schemas.microsoft.com/office/word/2023/wordml/word16du" xmlns:w16sdtdh="http://schemas.microsoft.com/office/word/2020/wordml/sdtdatahash" xmlns:w16sdtfl="http://schemas.microsoft.com/office/word/2024/wordml/sdtformatlock" xmlns:w16se="http://schemas.microsoft.com/office/word/2015/wordml/symex" xmlns:wpg="http://schemas.microsoft.com/office/word/2010/wordprocessingGroup" xmlns:wpi="http://schemas.microsoft.com/office/word/2010/wordprocessingInk" xmlns:wne="http://schemas.microsoft.com/office/word/2006/wordml" xmlns:wps="http://schemas.microsoft.com/office/word/2010/wordprocessingShape" mc:Ignorable="w14 w15 w16se w16cid w16 w16cex w16sdtdh w16sdtfl w16du wp14">
+  <w:p>
+    <w:pPr>
+      <w:pStyle w:val="lfej"/>
+    </w:pPr>
+  </w:p>
+</w:hdr>
+</file>
+
 <file path=word/numbering.xml><?xml version="1.0" encoding="utf-8"?>
-<w:numbering xmlns:wpc="http://schemas.microsoft.com/office/word/2010/wordprocessingCanvas" xmlns:cx="http://schemas.microsoft.com/office/drawing/2014/chartex" xmlns:cx1="http://schemas.microsoft.com/office/drawing/2015/9/8/chartex" xmlns:cx2="http://schemas.microsoft.com/office/drawing/2015/10/21/chartex" xmlns:cx3="http://schemas.microsoft.com/office/drawing/2016/5/9/chartex" xmlns:cx4="http://schemas.microsoft.com/office/drawing/2016/5/10/chartex" xmlns:cx5="http://schemas.microsoft.com/office/drawing/2016/5/11/chartex" xmlns:cx6="http://schemas.microsoft.com/office/drawing/2016/5/12/chartex" xmlns:cx7="http://schemas.microsoft.com/office/drawing/2016/5/13/chartex" xmlns:cx8="http://schemas.microsoft.com/office/drawing/2016/5/14/chartex" xmlns:mc="http://schemas.openxmlformats.org/markup-compatibility/2006" xmlns:aink="http://schemas.microsoft.com/office/drawing/2016/ink" xmlns:am3d="http://schemas.microsoft.com/office/drawing/2017/model3d" xmlns:o="urn:schemas-microsoft-com:office:office" xmlns:r="http://schemas.openxmlformats.org/officeDocument/2006/relationships" xmlns:m="http://schemas.openxmlformats.org/officeDocument/2006/math" xmlns:v="urn:schemas-microsoft-com:vml" xmlns:wp14="http://schemas.microsoft.com/office/word/2010/wordprocessingDrawing" xmlns:wp="http://schemas.openxmlformats.org/drawingml/2006/wordprocessingDrawing" xmlns:w10="urn:schemas-microsoft-com:office:word" xmlns:w="http://schemas.openxmlformats.org/wordprocessingml/2006/main" xmlns:w14="http://schemas.microsoft.com/office/word/2010/wordml" xmlns:w15="http://schemas.microsoft.com/office/word/2012/wordml" xmlns:w16cid="http://schemas.microsoft.com/office/word/2016/wordml/cid" xmlns:w16se="http://schemas.microsoft.com/office/word/2015/wordml/symex" xmlns:wpg="http://schemas.microsoft.com/office/word/2010/wordprocessingGroup" xmlns:wpi="http://schemas.microsoft.com/office/word/2010/wordprocessingInk" xmlns:wne="http://schemas.microsoft.com/office/word/2006/wordml" xmlns:wps="http://schemas.microsoft.com/office/word/2010/wordprocessingShape" mc:Ignorable="w14 w15 w16se w16cid wp14">
+<w:numbering xmlns:wpc="http://schemas.microsoft.com/office/word/2010/wordprocessingCanvas" xmlns:cx="http://schemas.microsoft.com/office/drawing/2014/chartex" xmlns:cx1="http://schemas.microsoft.com/office/drawing/2015/9/8/chartex" xmlns:cx2="http://schemas.microsoft.com/office/drawing/2015/10/21/chartex" xmlns:cx3="http://schemas.microsoft.com/office/drawing/2016/5/9/chartex" xmlns:cx4="http://schemas.microsoft.com/office/drawing/2016/5/10/chartex" xmlns:cx5="http://schemas.microsoft.com/office/drawing/2016/5/11/chartex" xmlns:cx6="http://schemas.microsoft.com/office/drawing/2016/5/12/chartex" xmlns:cx7="http://schemas.microsoft.com/office/drawing/2016/5/13/chartex" xmlns:cx8="http://schemas.microsoft.com/office/drawing/2016/5/14/chartex" xmlns:mc="http://schemas.openxmlformats.org/markup-compatibility/2006" xmlns:aink="http://schemas.microsoft.com/office/drawing/2016/ink" xmlns:am3d="http://schemas.microsoft.com/office/drawing/2017/model3d" xmlns:o="urn:schemas-microsoft-com:office:office" xmlns:oel="http://schemas.microsoft.com/office/2019/extlst" xmlns:r="http://schemas.openxmlformats.org/officeDocument/2006/relationships" xmlns:m="http://schemas.openxmlformats.org/officeDocument/2006/math" xmlns:v="urn:schemas-microsoft-com:vml" xmlns:wp14="http://schemas.microsoft.com/office/word/2010/wordprocessingDrawing" xmlns:wp="http://schemas.openxmlformats.org/drawingml/2006/wordprocessingDrawing" xmlns:w10="urn:schemas-microsoft-com:office:word" xmlns:w="http://schemas.openxmlformats.org/wordprocessingml/2006/main" xmlns:w14="http://schemas.microsoft.com/office/word/2010/wordml" xmlns:w15="http://schemas.microsoft.com/office/word/2012/wordml" xmlns:w16cex="http://schemas.microsoft.com/office/word/2018/wordml/cex" xmlns:w16cid="http://schemas.microsoft.com/office/word/2016/wordml/cid" xmlns:w16="http://schemas.microsoft.com/office/word/2018/wordml" xmlns:w16du="http://schemas.microsoft.com/office/word/2023/wordml/word16du" xmlns:w16sdtdh="http://schemas.microsoft.com/office/word/2020/wordml/sdtdatahash" xmlns:w16sdtfl="http://schemas.microsoft.com/office/word/2024/wordml/sdtformatlock" xmlns:w16se="http://schemas.microsoft.com/office/word/2015/wordml/symex" xmlns:wpg="http://schemas.microsoft.com/office/word/2010/wordprocessingGroup" xmlns:wpi="http://schemas.microsoft.com/office/word/2010/wordprocessingInk" xmlns:wne="http://schemas.microsoft.com/office/word/2006/wordml" xmlns:wps="http://schemas.microsoft.com/office/word/2010/wordprocessingShape" mc:Ignorable="w14 w15 w16se w16cid w16 w16cex w16sdtdh w16sdtfl w16du wp14">
   <w:abstractNum w:abstractNumId="0" w15:restartNumberingAfterBreak="0">
     <w:nsid w:val="0B77139E"/>
     <w:multiLevelType w:val="hybridMultilevel"/>
@@ -17639,53 +17808,53 @@
       </w:rPr>
     </w:lvl>
   </w:abstractNum>
-  <w:num w:numId="1">
+  <w:num w:numId="1" w16cid:durableId="507057493">
     <w:abstractNumId w:val="8"/>
   </w:num>
-  <w:num w:numId="2">
+  <w:num w:numId="2" w16cid:durableId="9071159">
     <w:abstractNumId w:val="4"/>
   </w:num>
-  <w:num w:numId="3">
+  <w:num w:numId="3" w16cid:durableId="944457315">
     <w:abstractNumId w:val="7"/>
   </w:num>
-  <w:num w:numId="4">
+  <w:num w:numId="4" w16cid:durableId="140538742">
     <w:abstractNumId w:val="13"/>
   </w:num>
-  <w:num w:numId="5">
+  <w:num w:numId="5" w16cid:durableId="2020085821">
     <w:abstractNumId w:val="10"/>
   </w:num>
-  <w:num w:numId="6">
+  <w:num w:numId="6" w16cid:durableId="2074153340">
     <w:abstractNumId w:val="1"/>
   </w:num>
-  <w:num w:numId="7">
+  <w:num w:numId="7" w16cid:durableId="956522029">
     <w:abstractNumId w:val="0"/>
   </w:num>
-  <w:num w:numId="8">
+  <w:num w:numId="8" w16cid:durableId="1308703080">
     <w:abstractNumId w:val="3"/>
   </w:num>
-  <w:num w:numId="9">
+  <w:num w:numId="9" w16cid:durableId="441417699">
     <w:abstractNumId w:val="9"/>
   </w:num>
-  <w:num w:numId="10">
+  <w:num w:numId="10" w16cid:durableId="1763910058">
     <w:abstractNumId w:val="2"/>
   </w:num>
-  <w:num w:numId="11">
+  <w:num w:numId="11" w16cid:durableId="1547639653">
     <w:abstractNumId w:val="12"/>
   </w:num>
-  <w:num w:numId="12">
+  <w:num w:numId="12" w16cid:durableId="2079357859">
     <w:abstractNumId w:val="5"/>
   </w:num>
-  <w:num w:numId="13">
+  <w:num w:numId="13" w16cid:durableId="933316814">
     <w:abstractNumId w:val="11"/>
   </w:num>
-  <w:num w:numId="14">
+  <w:num w:numId="14" w16cid:durableId="669605501">
     <w:abstractNumId w:val="6"/>
   </w:num>
 </w:numbering>
 </file>
 
 <file path=word/styles.xml><?xml version="1.0" encoding="utf-8"?>
-<w:styles xmlns:mc="http://schemas.openxmlformats.org/markup-compatibility/2006" xmlns:r="http://schemas.openxmlformats.org/officeDocument/2006/relationships" xmlns:w="http://schemas.openxmlformats.org/wordprocessingml/2006/main" xmlns:w14="http://schemas.microsoft.com/office/word/2010/wordml" xmlns:w15="http://schemas.microsoft.com/office/word/2012/wordml" xmlns:w16cid="http://schemas.microsoft.com/office/word/2016/wordml/cid" xmlns:w16se="http://schemas.microsoft.com/office/word/2015/wordml/symex" mc:Ignorable="w14 w15 w16se w16cid">
+<w:styles xmlns:mc="http://schemas.openxmlformats.org/markup-compatibility/2006" xmlns:r="http://schemas.openxmlformats.org/officeDocument/2006/relationships" xmlns:w="http://schemas.openxmlformats.org/wordprocessingml/2006/main" xmlns:w14="http://schemas.microsoft.com/office/word/2010/wordml" xmlns:w15="http://schemas.microsoft.com/office/word/2012/wordml" xmlns:w16cex="http://schemas.microsoft.com/office/word/2018/wordml/cex" xmlns:w16cid="http://schemas.microsoft.com/office/word/2016/wordml/cid" xmlns:w16="http://schemas.microsoft.com/office/word/2018/wordml" xmlns:w16du="http://schemas.microsoft.com/office/word/2023/wordml/word16du" xmlns:w16sdtdh="http://schemas.microsoft.com/office/word/2020/wordml/sdtdatahash" xmlns:w16sdtfl="http://schemas.microsoft.com/office/word/2024/wordml/sdtformatlock" xmlns:w16se="http://schemas.microsoft.com/office/word/2015/wordml/symex" mc:Ignorable="w14 w15 w16se w16cid w16 w16cex w16sdtdh w16sdtfl w16du">
   <w:docDefaults>
     <w:rPrDefault>
       <w:rPr>
@@ -17701,7 +17870,7 @@
       </w:pPr>
     </w:pPrDefault>
   </w:docDefaults>
-  <w:latentStyles w:defLockedState="0" w:defUIPriority="99" w:defSemiHidden="0" w:defUnhideWhenUsed="0" w:defQFormat="0" w:count="375">
+  <w:latentStyles w:defLockedState="0" w:defUIPriority="99" w:defSemiHidden="0" w:defUnhideWhenUsed="0" w:defQFormat="0" w:count="376">
     <w:lsdException w:name="Normal" w:uiPriority="0" w:qFormat="1"/>
     <w:lsdException w:name="heading 1" w:uiPriority="9" w:qFormat="1"/>
     <w:lsdException w:name="heading 2" w:semiHidden="1" w:uiPriority="9" w:unhideWhenUsed="1" w:qFormat="1"/>
@@ -18077,6 +18246,7 @@
     <w:lsdException w:name="Smart Hyperlink" w:semiHidden="1" w:unhideWhenUsed="1"/>
     <w:lsdException w:name="Hashtag" w:semiHidden="1" w:unhideWhenUsed="1"/>
     <w:lsdException w:name="Unresolved Mention" w:semiHidden="1" w:unhideWhenUsed="1"/>
+    <w:lsdException w:name="Smart Link" w:semiHidden="1" w:unhideWhenUsed="1"/>
   </w:latentStyles>
   <w:style w:type="paragraph" w:default="1" w:styleId="Norml">
     <w:name w:val="Normal"/>
@@ -18265,6 +18435,50 @@
     <w:name w:val="token"/>
     <w:basedOn w:val="Bekezdsalapbettpusa"/>
     <w:rsid w:val="000B3A30"/>
+  </w:style>
+  <w:style w:type="paragraph" w:styleId="lfej">
+    <w:name w:val="header"/>
+    <w:basedOn w:val="Norml"/>
+    <w:link w:val="lfejChar"/>
+    <w:uiPriority w:val="99"/>
+    <w:unhideWhenUsed/>
+    <w:rsid w:val="009A4117"/>
+    <w:pPr>
+      <w:tabs>
+        <w:tab w:val="center" w:pos="4536"/>
+        <w:tab w:val="right" w:pos="9072"/>
+      </w:tabs>
+      <w:spacing w:after="0" w:line="240" w:lineRule="auto"/>
+    </w:pPr>
+  </w:style>
+  <w:style w:type="character" w:customStyle="1" w:styleId="lfejChar">
+    <w:name w:val="Élőfej Char"/>
+    <w:basedOn w:val="Bekezdsalapbettpusa"/>
+    <w:link w:val="lfej"/>
+    <w:uiPriority w:val="99"/>
+    <w:rsid w:val="009A4117"/>
+  </w:style>
+  <w:style w:type="paragraph" w:styleId="llb">
+    <w:name w:val="footer"/>
+    <w:basedOn w:val="Norml"/>
+    <w:link w:val="llbChar"/>
+    <w:uiPriority w:val="99"/>
+    <w:unhideWhenUsed/>
+    <w:rsid w:val="009A4117"/>
+    <w:pPr>
+      <w:tabs>
+        <w:tab w:val="center" w:pos="4536"/>
+        <w:tab w:val="right" w:pos="9072"/>
+      </w:tabs>
+      <w:spacing w:after="0" w:line="240" w:lineRule="auto"/>
+    </w:pPr>
+  </w:style>
+  <w:style w:type="character" w:customStyle="1" w:styleId="llbChar">
+    <w:name w:val="Élőláb Char"/>
+    <w:basedOn w:val="Bekezdsalapbettpusa"/>
+    <w:link w:val="llb"/>
+    <w:uiPriority w:val="99"/>
+    <w:rsid w:val="009A4117"/>
   </w:style>
 </w:styles>
 </file>

</xml_diff>